<commit_message>
Imported internal repository code.
</commit_message>
<xml_diff>
--- a/0.9/specs/style/CodingStyle.docx
+++ b/0.9/specs/style/CodingStyle.docx
@@ -1,6 +1,6 @@
 
 <file path=word/document.xml><?xml version="1.0" encoding="utf-8"?>
-<w:document xmlns:mo="http://schemas.microsoft.com/office/mac/office/2008/main" xmlns:ve="http://schemas.openxmlformats.org/markup-compatibility/2006" xmlns:mv="urn:schemas-microsoft-com:mac:vml" xmlns:o="urn:schemas-microsoft-com:office:office" xmlns:r="http://schemas.openxmlformats.org/officeDocument/2006/relationships" xmlns:m="http://schemas.openxmlformats.org/officeDocument/2006/math" xmlns:v="urn:schemas-microsoft-com:vml" xmlns:wp="http://schemas.openxmlformats.org/drawingml/2006/wordprocessingDrawing" xmlns:w10="urn:schemas-microsoft-com:office:word" xmlns:w="http://schemas.openxmlformats.org/wordprocessingml/2006/main" xmlns:wne="http://schemas.microsoft.com/office/word/2006/wordml">
+<w:document xmlns:wpc="http://schemas.microsoft.com/office/word/2010/wordprocessingCanvas" xmlns:mo="http://schemas.microsoft.com/office/mac/office/2008/main" xmlns:mc="http://schemas.openxmlformats.org/markup-compatibility/2006" xmlns:mv="urn:schemas-microsoft-com:mac:vml" xmlns:o="urn:schemas-microsoft-com:office:office" xmlns:r="http://schemas.openxmlformats.org/officeDocument/2006/relationships" xmlns:m="http://schemas.openxmlformats.org/officeDocument/2006/math" xmlns:v="urn:schemas-microsoft-com:vml" xmlns:wp14="http://schemas.microsoft.com/office/word/2010/wordprocessingDrawing" xmlns:wp="http://schemas.openxmlformats.org/drawingml/2006/wordprocessingDrawing" xmlns:w10="urn:schemas-microsoft-com:office:word" xmlns:w="http://schemas.openxmlformats.org/wordprocessingml/2006/main" xmlns:w14="http://schemas.microsoft.com/office/word/2010/wordml" xmlns:wpg="http://schemas.microsoft.com/office/word/2010/wordprocessingGroup" xmlns:wpi="http://schemas.microsoft.com/office/word/2010/wordprocessingInk" xmlns:wne="http://schemas.microsoft.com/office/word/2006/wordml" xmlns:wps="http://schemas.microsoft.com/office/word/2010/wordprocessingShape" mc:Ignorable="w14 wp14">
   <w:body>
     <w:p>
       <w:pPr>
@@ -15,6 +15,8 @@
           <w:sz w:val="72"/>
         </w:rPr>
       </w:pPr>
+      <w:bookmarkStart w:id="0" w:name="_GoBack"/>
+      <w:bookmarkEnd w:id="0"/>
     </w:p>
     <w:p>
       <w:pPr>
@@ -81,7 +83,7 @@
         <w:t>Version 0.1</w:t>
       </w:r>
       <w:r>
-        <w:t>.1</w:t>
+        <w:t>.2</w:t>
       </w:r>
     </w:p>
     <w:p>
@@ -92,6 +94,7 @@
         <w:br w:type="page"/>
       </w:r>
       <w:r>
+        <w:lastRenderedPageBreak/>
         <w:t>Introduction</w:t>
       </w:r>
     </w:p>
@@ -154,13 +157,45 @@
     <w:p/>
     <w:p>
       <w:r>
-        <w:t>Virginia Tech (VT) is developing the packer and unpacker, and is contributing to MySQLBits and MySQLDelay, along with other non-code tasks.</w:t>
+        <w:t xml:space="preserve">Virginia Tech (VT) is developing the packer and </w:t>
+      </w:r>
+      <w:proofErr w:type="spellStart"/>
+      <w:r>
+        <w:t>unpacker</w:t>
+      </w:r>
+      <w:proofErr w:type="spellEnd"/>
+      <w:r>
+        <w:t xml:space="preserve">, and is contributing to </w:t>
+      </w:r>
+      <w:proofErr w:type="spellStart"/>
+      <w:r>
+        <w:t>MySQLBits</w:t>
+      </w:r>
+      <w:proofErr w:type="spellEnd"/>
+      <w:r>
+        <w:t xml:space="preserve"> and </w:t>
+      </w:r>
+      <w:proofErr w:type="spellStart"/>
+      <w:r>
+        <w:t>MySQLDelay</w:t>
+      </w:r>
+      <w:proofErr w:type="spellEnd"/>
+      <w:r>
+        <w:t>, along with other non-code tasks.</w:t>
       </w:r>
     </w:p>
     <w:p/>
     <w:p>
       <w:r>
-        <w:t>Brigham Young University (BYU) is contributing to MySQLBits, along with other non-code tasks.</w:t>
+        <w:t xml:space="preserve">Brigham Young University (BYU) is contributing to </w:t>
+      </w:r>
+      <w:proofErr w:type="spellStart"/>
+      <w:r>
+        <w:t>MySQLBits</w:t>
+      </w:r>
+      <w:proofErr w:type="spellEnd"/>
+      <w:r>
+        <w:t>, along with other non-code tasks.</w:t>
       </w:r>
     </w:p>
     <w:p/>
@@ -187,8 +222,9 @@
         <w:rPr>
           <w:noProof/>
         </w:rPr>
+        <w:lastRenderedPageBreak/>
         <w:drawing>
-          <wp:inline distT="0" distB="0" distL="0" distR="0">
+          <wp:inline distT="0" distB="0" distL="0" distR="0" wp14:anchorId="31E658B8" wp14:editId="6CE66102">
             <wp:extent cx="5484638" cy="6617335"/>
             <wp:effectExtent l="25400" t="0" r="1762" b="0"/>
             <wp:docPr id="2" name="Picture 0" descr="gremlin.png"/>
@@ -202,24 +238,12 @@
                     <pic:cNvPr id="0" name="gremlin.png"/>
                     <pic:cNvPicPr/>
                   </pic:nvPicPr>
-                  <ve:AlternateContent xmlns:ma="http://schemas.microsoft.com/office/mac/drawingml/2008/main">
-                    <ve:Choice Requires="ma">
-                      <pic:blipFill>
-                        <a:blip r:embed="rId5"/>
-                        <a:stretch>
-                          <a:fillRect/>
-                        </a:stretch>
-                      </pic:blipFill>
-                    </ve:Choice>
-                    <ve:Fallback xmlns:pic="http://schemas.openxmlformats.org/drawingml/2006/picture" xmlns:a="http://schemas.openxmlformats.org/drawingml/2006/main" xmlns:wne="http://schemas.microsoft.com/office/word/2006/wordml" xmlns:w="http://schemas.openxmlformats.org/wordprocessingml/2006/main" xmlns:w10="urn:schemas-microsoft-com:office:word" xmlns:wp="http://schemas.openxmlformats.org/drawingml/2006/wordprocessingDrawing" xmlns:v="urn:schemas-microsoft-com:vml" xmlns:m="http://schemas.openxmlformats.org/officeDocument/2006/math" xmlns:r="http://schemas.openxmlformats.org/officeDocument/2006/relationships" xmlns:o="urn:schemas-microsoft-com:office:office" xmlns:mv="urn:schemas-microsoft-com:mac:vml" xmlns:ve="http://schemas.openxmlformats.org/markup-compatibility/2006" xmlns:mo="http://schemas.microsoft.com/office/mac/office/2008/main" xmlns="">
-                      <pic:blipFill>
-                        <a:blip r:embed="rId6"/>
-                        <a:stretch>
-                          <a:fillRect/>
-                        </a:stretch>
-                      </pic:blipFill>
-                    </ve:Fallback>
-                  </ve:AlternateContent>
+                  <pic:blipFill>
+                    <a:blip r:embed="rId6"/>
+                    <a:stretch>
+                      <a:fillRect/>
+                    </a:stretch>
+                  </pic:blipFill>
                   <pic:spPr>
                     <a:xfrm>
                       <a:off x="0" y="0"/>
@@ -247,19 +271,32 @@
         <w:pStyle w:val="Caption"/>
         <w:jc w:val="center"/>
       </w:pPr>
-      <w:bookmarkStart w:id="0" w:name="_Ref135516158"/>
+      <w:bookmarkStart w:id="1" w:name="_Ref135516158"/>
       <w:r>
         <w:t xml:space="preserve">Figure </w:t>
       </w:r>
-      <w:fldSimple w:instr=" SEQ Figure \* ARABIC ">
-        <w:r>
-          <w:rPr>
-            <w:noProof/>
-          </w:rPr>
-          <w:t>1</w:t>
-        </w:r>
-      </w:fldSimple>
-      <w:bookmarkEnd w:id="0"/>
+      <w:r>
+        <w:fldChar w:fldCharType="begin"/>
+      </w:r>
+      <w:r>
+        <w:instrText xml:space="preserve"> SEQ Figure \* ARABIC </w:instrText>
+      </w:r>
+      <w:r>
+        <w:fldChar w:fldCharType="separate"/>
+      </w:r>
+      <w:r>
+        <w:rPr>
+          <w:noProof/>
+        </w:rPr>
+        <w:t>1</w:t>
+      </w:r>
+      <w:r>
+        <w:rPr>
+          <w:noProof/>
+        </w:rPr>
+        <w:fldChar w:fldCharType="end"/>
+      </w:r>
+      <w:bookmarkEnd w:id="1"/>
       <w:r>
         <w:t>.  TORC Framework</w:t>
       </w:r>
@@ -273,6 +310,7 @@
         <w:br w:type="page"/>
       </w:r>
       <w:r>
+        <w:lastRenderedPageBreak/>
         <w:t>Coding Style</w:t>
       </w:r>
     </w:p>
@@ -286,7 +324,23 @@
     </w:p>
     <w:p>
       <w:r>
-        <w:t>C++ header files will use a .hpp extension.  C++ source files will use a .cpp extension.</w:t>
+        <w:t>C++ header files will use a .</w:t>
+      </w:r>
+      <w:proofErr w:type="spellStart"/>
+      <w:r>
+        <w:t>hpp</w:t>
+      </w:r>
+      <w:proofErr w:type="spellEnd"/>
+      <w:r>
+        <w:t xml:space="preserve"> extension.  C++ source files will use a .</w:t>
+      </w:r>
+      <w:proofErr w:type="spellStart"/>
+      <w:r>
+        <w:t>cpp</w:t>
+      </w:r>
+      <w:proofErr w:type="spellEnd"/>
+      <w:r>
+        <w:t xml:space="preserve"> extension.</w:t>
       </w:r>
       <w:r>
         <w:t xml:space="preserve">  File names should generally match the name and capitalization of the primary class that they contain.  For example, header and source files for</w:t>
@@ -297,8 +351,13 @@
       <w:r>
         <w:t xml:space="preserve"> </w:t>
       </w:r>
-      <w:r>
-        <w:t xml:space="preserve">CodingStyle </w:t>
+      <w:proofErr w:type="spellStart"/>
+      <w:r>
+        <w:t>CodingStyle</w:t>
+      </w:r>
+      <w:proofErr w:type="spellEnd"/>
+      <w:r>
+        <w:t xml:space="preserve"> </w:t>
       </w:r>
       <w:r>
         <w:t xml:space="preserve">should be </w:t>
@@ -355,134 +414,411 @@
     </w:p>
     <w:p>
       <w:r>
-        <w:t xml:space="preserve">TORC is expected to be open-sourced when ready for release.  Until that time, a </w:t>
-      </w:r>
-      <w:r>
-        <w:t>si</w:t>
-      </w:r>
-      <w:r>
-        <w:t>m</w:t>
-      </w:r>
-      <w:r>
-        <w:t>ple</w:t>
-      </w:r>
-      <w:r>
-        <w:t xml:space="preserve"> license or copyright notice </w:t>
-      </w:r>
-      <w:r>
-        <w:t>can serve as a placeholder.</w:t>
-      </w:r>
-    </w:p>
-    <w:p>
-      <w:pPr>
-        <w:widowControl w:val="0"/>
-        <w:autoSpaceDE w:val="0"/>
-        <w:autoSpaceDN w:val="0"/>
-        <w:adjustRightInd w:val="0"/>
-        <w:rPr>
-          <w:rFonts w:ascii="Courier" w:hAnsi="Courier" w:cs="Inconsolata"/>
-          <w:noProof/>
-          <w:color w:val="007400"/>
-          <w:sz w:val="14"/>
-          <w:szCs w:val="30"/>
-        </w:rPr>
-      </w:pPr>
-    </w:p>
-    <w:p>
-      <w:pPr>
-        <w:widowControl w:val="0"/>
-        <w:autoSpaceDE w:val="0"/>
-        <w:autoSpaceDN w:val="0"/>
-        <w:adjustRightInd w:val="0"/>
-        <w:rPr>
-          <w:rFonts w:ascii="Courier" w:hAnsi="Courier" w:cs="Inconsolata"/>
-          <w:noProof/>
-          <w:color w:val="000000"/>
-          <w:sz w:val="14"/>
-          <w:szCs w:val="30"/>
-        </w:rPr>
-      </w:pPr>
-      <w:r>
-        <w:rPr>
-          <w:rFonts w:ascii="Courier" w:hAnsi="Courier" w:cs="Inconsolata"/>
-          <w:noProof/>
-          <w:color w:val="007400"/>
-          <w:sz w:val="14"/>
-          <w:szCs w:val="30"/>
-        </w:rPr>
-        <w:t>// TORC - Copyright 2010 University of Southern California.  All Rights Reserved.</w:t>
-      </w:r>
-    </w:p>
-    <w:p>
-      <w:pPr>
-        <w:widowControl w:val="0"/>
-        <w:autoSpaceDE w:val="0"/>
-        <w:autoSpaceDN w:val="0"/>
-        <w:adjustRightInd w:val="0"/>
-        <w:rPr>
-          <w:rFonts w:ascii="Courier" w:hAnsi="Courier" w:cs="Inconsolata"/>
-          <w:noProof/>
-          <w:color w:val="000000"/>
-          <w:sz w:val="14"/>
-          <w:szCs w:val="30"/>
-        </w:rPr>
-      </w:pPr>
-      <w:r>
-        <w:rPr>
-          <w:rFonts w:ascii="Courier" w:hAnsi="Courier" w:cs="Inconsolata"/>
-          <w:noProof/>
-          <w:color w:val="007400"/>
-          <w:sz w:val="14"/>
-          <w:szCs w:val="30"/>
-        </w:rPr>
-        <w:t xml:space="preserve">// $HeadURL: </w:t>
-      </w:r>
-      <w:hyperlink r:id="rId7" w:history="1">
-        <w:r>
-          <w:rPr>
-            <w:rFonts w:ascii="Courier" w:hAnsi="Courier" w:cs="Inconsolata"/>
-            <w:noProof/>
-            <w:color w:val="0E0EFF"/>
-            <w:sz w:val="14"/>
-            <w:szCs w:val="30"/>
-          </w:rPr>
-          <w:t>https://svn.east.isi.edu/gremlin/branches/neil-nmt-branch/Pip.hpp</w:t>
-        </w:r>
-      </w:hyperlink>
-      <w:r>
-        <w:rPr>
-          <w:rFonts w:ascii="Courier" w:hAnsi="Courier" w:cs="Inconsolata"/>
-          <w:noProof/>
-          <w:color w:val="007400"/>
-          <w:sz w:val="14"/>
-          <w:szCs w:val="30"/>
-        </w:rPr>
-        <w:t xml:space="preserve"> $</w:t>
-      </w:r>
-    </w:p>
-    <w:p>
-      <w:pPr>
-        <w:widowControl w:val="0"/>
-        <w:autoSpaceDE w:val="0"/>
-        <w:autoSpaceDN w:val="0"/>
-        <w:adjustRightInd w:val="0"/>
-        <w:rPr>
-          <w:rFonts w:ascii="Courier" w:hAnsi="Courier" w:cs="Inconsolata"/>
-          <w:noProof/>
-          <w:color w:val="000000"/>
-          <w:sz w:val="14"/>
-          <w:szCs w:val="30"/>
-        </w:rPr>
-      </w:pPr>
-      <w:r>
-        <w:rPr>
-          <w:rFonts w:ascii="Courier" w:hAnsi="Courier" w:cs="Inconsolata"/>
-          <w:noProof/>
-          <w:color w:val="007400"/>
-          <w:sz w:val="14"/>
-          <w:szCs w:val="30"/>
-        </w:rPr>
-        <w:t>// $Id: Pip.hpp 665 2010-04-30 04:53:27Z nsteiner $</w:t>
+        <w:t xml:space="preserve">TORC is </w:t>
+      </w:r>
+      <w:r>
+        <w:t>released under the GNU General Public License (GPL).  The following cop</w:t>
+      </w:r>
+      <w:r>
+        <w:t>y</w:t>
+      </w:r>
+      <w:r>
+        <w:t>right and license notice should appear at the beginning of each header and source file:</w:t>
+      </w:r>
+    </w:p>
+    <w:p>
+      <w:pPr>
+        <w:widowControl w:val="0"/>
+        <w:autoSpaceDE w:val="0"/>
+        <w:autoSpaceDN w:val="0"/>
+        <w:adjustRightInd w:val="0"/>
+        <w:rPr>
+          <w:rFonts w:ascii="Courier" w:hAnsi="Courier" w:cs="Inconsolata"/>
+          <w:noProof/>
+          <w:color w:val="007400"/>
+          <w:sz w:val="14"/>
+          <w:szCs w:val="30"/>
+        </w:rPr>
+      </w:pPr>
+    </w:p>
+    <w:p>
+      <w:pPr>
+        <w:widowControl w:val="0"/>
+        <w:autoSpaceDE w:val="0"/>
+        <w:autoSpaceDN w:val="0"/>
+        <w:adjustRightInd w:val="0"/>
+        <w:rPr>
+          <w:rFonts w:ascii="Courier" w:hAnsi="Courier" w:cs="Inconsolata"/>
+          <w:noProof/>
+          <w:color w:val="000000"/>
+          <w:sz w:val="14"/>
+          <w:szCs w:val="30"/>
+        </w:rPr>
+      </w:pPr>
+      <w:r>
+        <w:rPr>
+          <w:rFonts w:ascii="Courier" w:hAnsi="Courier" w:cs="Inconsolata"/>
+          <w:noProof/>
+          <w:color w:val="007400"/>
+          <w:sz w:val="14"/>
+          <w:szCs w:val="30"/>
+        </w:rPr>
+        <w:t>// TORC - Copyright 2011</w:t>
+      </w:r>
+      <w:r>
+        <w:rPr>
+          <w:rFonts w:ascii="Courier" w:hAnsi="Courier" w:cs="Inconsolata"/>
+          <w:noProof/>
+          <w:color w:val="007400"/>
+          <w:sz w:val="14"/>
+          <w:szCs w:val="30"/>
+        </w:rPr>
+        <w:t xml:space="preserve"> University of Southern California.  All Rights Reserved.</w:t>
+      </w:r>
+    </w:p>
+    <w:p>
+      <w:pPr>
+        <w:widowControl w:val="0"/>
+        <w:autoSpaceDE w:val="0"/>
+        <w:autoSpaceDN w:val="0"/>
+        <w:adjustRightInd w:val="0"/>
+        <w:rPr>
+          <w:rFonts w:ascii="Courier" w:hAnsi="Courier" w:cs="Inconsolata"/>
+          <w:noProof/>
+          <w:color w:val="000000"/>
+          <w:sz w:val="14"/>
+          <w:szCs w:val="30"/>
+        </w:rPr>
+      </w:pPr>
+      <w:r>
+        <w:rPr>
+          <w:rFonts w:ascii="Courier" w:hAnsi="Courier" w:cs="Inconsolata"/>
+          <w:noProof/>
+          <w:color w:val="007400"/>
+          <w:sz w:val="14"/>
+          <w:szCs w:val="30"/>
+        </w:rPr>
+        <w:t>// $HeadURL:$</w:t>
+      </w:r>
+    </w:p>
+    <w:p>
+      <w:pPr>
+        <w:widowControl w:val="0"/>
+        <w:autoSpaceDE w:val="0"/>
+        <w:autoSpaceDN w:val="0"/>
+        <w:adjustRightInd w:val="0"/>
+        <w:rPr>
+          <w:rFonts w:ascii="Courier" w:hAnsi="Courier" w:cs="Inconsolata"/>
+          <w:noProof/>
+          <w:color w:val="007400"/>
+          <w:sz w:val="14"/>
+          <w:szCs w:val="30"/>
+        </w:rPr>
+      </w:pPr>
+      <w:r>
+        <w:rPr>
+          <w:rFonts w:ascii="Courier" w:hAnsi="Courier" w:cs="Inconsolata"/>
+          <w:noProof/>
+          <w:color w:val="007400"/>
+          <w:sz w:val="14"/>
+          <w:szCs w:val="30"/>
+        </w:rPr>
+        <w:t>// $Id:</w:t>
+      </w:r>
+      <w:r>
+        <w:rPr>
+          <w:rFonts w:ascii="Courier" w:hAnsi="Courier" w:cs="Inconsolata"/>
+          <w:noProof/>
+          <w:color w:val="007400"/>
+          <w:sz w:val="14"/>
+          <w:szCs w:val="30"/>
+        </w:rPr>
+        <w:t>$</w:t>
+      </w:r>
+    </w:p>
+    <w:p>
+      <w:pPr>
+        <w:widowControl w:val="0"/>
+        <w:autoSpaceDE w:val="0"/>
+        <w:autoSpaceDN w:val="0"/>
+        <w:adjustRightInd w:val="0"/>
+        <w:rPr>
+          <w:rFonts w:ascii="Courier" w:hAnsi="Courier" w:cs="Inconsolata"/>
+          <w:noProof/>
+          <w:color w:val="007400"/>
+          <w:sz w:val="14"/>
+          <w:szCs w:val="30"/>
+        </w:rPr>
+      </w:pPr>
+    </w:p>
+    <w:p>
+      <w:pPr>
+        <w:widowControl w:val="0"/>
+        <w:autoSpaceDE w:val="0"/>
+        <w:autoSpaceDN w:val="0"/>
+        <w:adjustRightInd w:val="0"/>
+        <w:rPr>
+          <w:rFonts w:ascii="Courier" w:hAnsi="Courier" w:cs="Inconsolata"/>
+          <w:noProof/>
+          <w:color w:val="007400"/>
+          <w:sz w:val="14"/>
+          <w:szCs w:val="30"/>
+        </w:rPr>
+      </w:pPr>
+      <w:r>
+        <w:rPr>
+          <w:rFonts w:ascii="Courier" w:hAnsi="Courier" w:cs="Inconsolata"/>
+          <w:noProof/>
+          <w:color w:val="007400"/>
+          <w:sz w:val="14"/>
+          <w:szCs w:val="30"/>
+        </w:rPr>
+        <w:t xml:space="preserve">// This program is free software: you can redistribute it and/or modify it under the terms of the </w:t>
+      </w:r>
+    </w:p>
+    <w:p>
+      <w:pPr>
+        <w:widowControl w:val="0"/>
+        <w:autoSpaceDE w:val="0"/>
+        <w:autoSpaceDN w:val="0"/>
+        <w:adjustRightInd w:val="0"/>
+        <w:rPr>
+          <w:rFonts w:ascii="Courier" w:hAnsi="Courier" w:cs="Inconsolata"/>
+          <w:noProof/>
+          <w:color w:val="007400"/>
+          <w:sz w:val="14"/>
+          <w:szCs w:val="30"/>
+        </w:rPr>
+      </w:pPr>
+      <w:r>
+        <w:rPr>
+          <w:rFonts w:ascii="Courier" w:hAnsi="Courier" w:cs="Inconsolata"/>
+          <w:noProof/>
+          <w:color w:val="007400"/>
+          <w:sz w:val="14"/>
+          <w:szCs w:val="30"/>
+        </w:rPr>
+        <w:t xml:space="preserve">// GNU General Public License as published by the Free Software Foundation, either version 3 of the </w:t>
+      </w:r>
+    </w:p>
+    <w:p>
+      <w:pPr>
+        <w:widowControl w:val="0"/>
+        <w:autoSpaceDE w:val="0"/>
+        <w:autoSpaceDN w:val="0"/>
+        <w:adjustRightInd w:val="0"/>
+        <w:rPr>
+          <w:rFonts w:ascii="Courier" w:hAnsi="Courier" w:cs="Inconsolata"/>
+          <w:noProof/>
+          <w:color w:val="007400"/>
+          <w:sz w:val="14"/>
+          <w:szCs w:val="30"/>
+        </w:rPr>
+      </w:pPr>
+      <w:r>
+        <w:rPr>
+          <w:rFonts w:ascii="Courier" w:hAnsi="Courier" w:cs="Inconsolata"/>
+          <w:noProof/>
+          <w:color w:val="007400"/>
+          <w:sz w:val="14"/>
+          <w:szCs w:val="30"/>
+        </w:rPr>
+        <w:t>// License, or (at your option) any later version.</w:t>
+      </w:r>
+    </w:p>
+    <w:p>
+      <w:pPr>
+        <w:widowControl w:val="0"/>
+        <w:autoSpaceDE w:val="0"/>
+        <w:autoSpaceDN w:val="0"/>
+        <w:adjustRightInd w:val="0"/>
+        <w:rPr>
+          <w:rFonts w:ascii="Courier" w:hAnsi="Courier" w:cs="Inconsolata"/>
+          <w:noProof/>
+          <w:color w:val="007400"/>
+          <w:sz w:val="14"/>
+          <w:szCs w:val="30"/>
+        </w:rPr>
+      </w:pPr>
+      <w:r>
+        <w:rPr>
+          <w:rFonts w:ascii="Courier" w:hAnsi="Courier" w:cs="Inconsolata"/>
+          <w:noProof/>
+          <w:color w:val="007400"/>
+          <w:sz w:val="14"/>
+          <w:szCs w:val="30"/>
+        </w:rPr>
+        <w:t xml:space="preserve">// </w:t>
+      </w:r>
+    </w:p>
+    <w:p>
+      <w:pPr>
+        <w:widowControl w:val="0"/>
+        <w:autoSpaceDE w:val="0"/>
+        <w:autoSpaceDN w:val="0"/>
+        <w:adjustRightInd w:val="0"/>
+        <w:rPr>
+          <w:rFonts w:ascii="Courier" w:hAnsi="Courier" w:cs="Inconsolata"/>
+          <w:noProof/>
+          <w:color w:val="007400"/>
+          <w:sz w:val="14"/>
+          <w:szCs w:val="30"/>
+        </w:rPr>
+      </w:pPr>
+      <w:r>
+        <w:rPr>
+          <w:rFonts w:ascii="Courier" w:hAnsi="Courier" w:cs="Inconsolata"/>
+          <w:noProof/>
+          <w:color w:val="007400"/>
+          <w:sz w:val="14"/>
+          <w:szCs w:val="30"/>
+        </w:rPr>
+        <w:t xml:space="preserve">// This program is distributed in the hope that it will be useful, but WITHOUT ANY WARRANTY; </w:t>
+      </w:r>
+    </w:p>
+    <w:p>
+      <w:pPr>
+        <w:widowControl w:val="0"/>
+        <w:autoSpaceDE w:val="0"/>
+        <w:autoSpaceDN w:val="0"/>
+        <w:adjustRightInd w:val="0"/>
+        <w:rPr>
+          <w:rFonts w:ascii="Courier" w:hAnsi="Courier" w:cs="Inconsolata"/>
+          <w:noProof/>
+          <w:color w:val="007400"/>
+          <w:sz w:val="14"/>
+          <w:szCs w:val="30"/>
+        </w:rPr>
+      </w:pPr>
+      <w:r>
+        <w:rPr>
+          <w:rFonts w:ascii="Courier" w:hAnsi="Courier" w:cs="Inconsolata"/>
+          <w:noProof/>
+          <w:color w:val="007400"/>
+          <w:sz w:val="14"/>
+          <w:szCs w:val="30"/>
+        </w:rPr>
+        <w:t xml:space="preserve">// without even the implied warranty of MERCHANTABILITY or FITNESS FOR A PARTICULAR PURPOSE.  See </w:t>
+      </w:r>
+    </w:p>
+    <w:p>
+      <w:pPr>
+        <w:widowControl w:val="0"/>
+        <w:autoSpaceDE w:val="0"/>
+        <w:autoSpaceDN w:val="0"/>
+        <w:adjustRightInd w:val="0"/>
+        <w:rPr>
+          <w:rFonts w:ascii="Courier" w:hAnsi="Courier" w:cs="Inconsolata"/>
+          <w:noProof/>
+          <w:color w:val="007400"/>
+          <w:sz w:val="14"/>
+          <w:szCs w:val="30"/>
+        </w:rPr>
+      </w:pPr>
+      <w:r>
+        <w:rPr>
+          <w:rFonts w:ascii="Courier" w:hAnsi="Courier" w:cs="Inconsolata"/>
+          <w:noProof/>
+          <w:color w:val="007400"/>
+          <w:sz w:val="14"/>
+          <w:szCs w:val="30"/>
+        </w:rPr>
+        <w:t>// the GNU General Public License for more details.</w:t>
+      </w:r>
+    </w:p>
+    <w:p>
+      <w:pPr>
+        <w:widowControl w:val="0"/>
+        <w:autoSpaceDE w:val="0"/>
+        <w:autoSpaceDN w:val="0"/>
+        <w:adjustRightInd w:val="0"/>
+        <w:rPr>
+          <w:rFonts w:ascii="Courier" w:hAnsi="Courier" w:cs="Inconsolata"/>
+          <w:noProof/>
+          <w:color w:val="007400"/>
+          <w:sz w:val="14"/>
+          <w:szCs w:val="30"/>
+        </w:rPr>
+      </w:pPr>
+      <w:r>
+        <w:rPr>
+          <w:rFonts w:ascii="Courier" w:hAnsi="Courier" w:cs="Inconsolata"/>
+          <w:noProof/>
+          <w:color w:val="007400"/>
+          <w:sz w:val="14"/>
+          <w:szCs w:val="30"/>
+        </w:rPr>
+        <w:t xml:space="preserve">// </w:t>
+      </w:r>
+    </w:p>
+    <w:p>
+      <w:pPr>
+        <w:widowControl w:val="0"/>
+        <w:autoSpaceDE w:val="0"/>
+        <w:autoSpaceDN w:val="0"/>
+        <w:adjustRightInd w:val="0"/>
+        <w:rPr>
+          <w:rFonts w:ascii="Courier" w:hAnsi="Courier" w:cs="Inconsolata"/>
+          <w:noProof/>
+          <w:color w:val="007400"/>
+          <w:sz w:val="14"/>
+          <w:szCs w:val="30"/>
+        </w:rPr>
+      </w:pPr>
+      <w:r>
+        <w:rPr>
+          <w:rFonts w:ascii="Courier" w:hAnsi="Courier" w:cs="Inconsolata"/>
+          <w:noProof/>
+          <w:color w:val="007400"/>
+          <w:sz w:val="14"/>
+          <w:szCs w:val="30"/>
+        </w:rPr>
+        <w:t xml:space="preserve">// You should have received a copy of the GNU General Public License along with this program.  If </w:t>
+      </w:r>
+    </w:p>
+    <w:p>
+      <w:pPr>
+        <w:widowControl w:val="0"/>
+        <w:autoSpaceDE w:val="0"/>
+        <w:autoSpaceDN w:val="0"/>
+        <w:adjustRightInd w:val="0"/>
+        <w:rPr>
+          <w:rFonts w:ascii="Courier" w:hAnsi="Courier" w:cs="Inconsolata"/>
+          <w:noProof/>
+          <w:color w:val="007400"/>
+          <w:sz w:val="14"/>
+          <w:szCs w:val="30"/>
+        </w:rPr>
+      </w:pPr>
+      <w:r>
+        <w:rPr>
+          <w:rFonts w:ascii="Courier" w:hAnsi="Courier" w:cs="Inconsolata"/>
+          <w:noProof/>
+          <w:color w:val="007400"/>
+          <w:sz w:val="14"/>
+          <w:szCs w:val="30"/>
+        </w:rPr>
+        <w:t>// not, see &lt;</w:t>
+      </w:r>
+      <w:r>
+        <w:rPr>
+          <w:rFonts w:ascii="Courier" w:hAnsi="Courier" w:cs="Inconsolata"/>
+          <w:noProof/>
+          <w:color w:val="0000FF"/>
+          <w:sz w:val="14"/>
+          <w:szCs w:val="30"/>
+        </w:rPr>
+        <w:t>http://www.gnu.org/licenses/</w:t>
+      </w:r>
+      <w:r>
+        <w:rPr>
+          <w:rFonts w:ascii="Courier" w:hAnsi="Courier" w:cs="Inconsolata"/>
+          <w:noProof/>
+          <w:color w:val="007400"/>
+          <w:sz w:val="14"/>
+          <w:szCs w:val="30"/>
+        </w:rPr>
+        <w:t>&gt;.</w:t>
       </w:r>
     </w:p>
     <w:p/>
@@ -496,7 +832,36 @@
     </w:p>
     <w:p>
       <w:r>
-        <w:t>Header files should use include guards to avoid multiply defined declarations.  The format of the guard name is NAMESPACE_FILENAME_HPP, where word breaks are replaced by underscores.  For example, for the file CodingStyle.cpp, the following naming is appropriate:</w:t>
+        <w:t xml:space="preserve">Header files should use include guards to avoid multiply defined declarations.  The format of the guard name is </w:t>
+      </w:r>
+      <w:r>
+        <w:t>DIRECTORY</w:t>
+      </w:r>
+      <w:r>
+        <w:t xml:space="preserve">_FILENAME_HPP, where </w:t>
+      </w:r>
+      <w:r>
+        <w:t>path separators</w:t>
+      </w:r>
+      <w:r>
+        <w:t xml:space="preserve"> are replaced by underscores.  For example, for the file </w:t>
+      </w:r>
+      <w:proofErr w:type="spellStart"/>
+      <w:r>
+        <w:t>torc</w:t>
+      </w:r>
+      <w:proofErr w:type="spellEnd"/>
+      <w:r>
+        <w:t>/</w:t>
+      </w:r>
+      <w:r>
+        <w:t>CodingStyle.cpp, the fo</w:t>
+      </w:r>
+      <w:r>
+        <w:t>l</w:t>
+      </w:r>
+      <w:r>
+        <w:t>lowing naming is appropriate:</w:t>
       </w:r>
     </w:p>
     <w:p>
@@ -536,7 +901,7 @@
           <w:sz w:val="14"/>
           <w:szCs w:val="30"/>
         </w:rPr>
-        <w:t>#ifndef TORC_CODING_STYLE_HPP</w:t>
+        <w:t>#ifndef TORC_CODINGSTYLE_HPP</w:t>
       </w:r>
     </w:p>
     <w:p>
@@ -561,7 +926,7 @@
           <w:sz w:val="14"/>
           <w:szCs w:val="30"/>
         </w:rPr>
-        <w:t>#define TORC_CODING_STYLE_HPP</w:t>
+        <w:t>#define TORC_CODINGSTYLE_HPP</w:t>
       </w:r>
     </w:p>
     <w:p>
@@ -661,13 +1026,41 @@
           <w:sz w:val="14"/>
           <w:szCs w:val="30"/>
         </w:rPr>
-        <w:t>// TORC_CODING_STYLE_HPP</w:t>
+        <w:t>// TORC_CODINGSTYLE_HPP</w:t>
       </w:r>
     </w:p>
     <w:p/>
     <w:p>
       <w:r>
-        <w:t>If the namespace is compound, every part of it should be included:</w:t>
+        <w:t xml:space="preserve">If the </w:t>
+      </w:r>
+      <w:r>
+        <w:t xml:space="preserve">path </w:t>
+      </w:r>
+      <w:r>
+        <w:t>is compound</w:t>
+      </w:r>
+      <w:r>
+        <w:t xml:space="preserve">, for example </w:t>
+      </w:r>
+      <w:proofErr w:type="spellStart"/>
+      <w:r>
+        <w:t>torc</w:t>
+      </w:r>
+      <w:proofErr w:type="spellEnd"/>
+      <w:r>
+        <w:t>/physical/</w:t>
+      </w:r>
+      <w:proofErr w:type="spellStart"/>
+      <w:r>
+        <w:t>xdl</w:t>
+      </w:r>
+      <w:proofErr w:type="spellEnd"/>
+      <w:r>
+        <w:t>/XdlScanner.hpp</w:t>
+      </w:r>
+      <w:r>
+        <w:t>, every part of it should be included:</w:t>
       </w:r>
     </w:p>
     <w:p/>
@@ -703,7 +1096,17 @@
           <w:sz w:val="14"/>
           <w:szCs w:val="30"/>
         </w:rPr>
-        <w:t>PHYSICAL_VERY_LONG_FILE_NAME</w:t>
+        <w:t>PHYSICAL_</w:t>
+      </w:r>
+      <w:r>
+        <w:rPr>
+          <w:rFonts w:ascii="Courier" w:hAnsi="Courier" w:cs="Inconsolata"/>
+          <w:noProof/>
+          <w:color w:val="643820"/>
+          <w:sz w:val="14"/>
+          <w:szCs w:val="30"/>
+        </w:rPr>
+        <w:t>XDL_XDLSCANNER</w:t>
       </w:r>
       <w:r>
         <w:rPr>
@@ -856,7 +1259,15 @@
     </w:p>
     <w:p>
       <w:r>
-        <w:t xml:space="preserve">Names will generally be rendered in CamelCase. </w:t>
+        <w:t xml:space="preserve">Names will generally be rendered in </w:t>
+      </w:r>
+      <w:proofErr w:type="spellStart"/>
+      <w:r>
+        <w:t>CamelCase</w:t>
+      </w:r>
+      <w:proofErr w:type="spellEnd"/>
+      <w:r>
+        <w:t xml:space="preserve">. </w:t>
       </w:r>
       <w:r>
         <w:t xml:space="preserve"> Names should generally be d</w:t>
@@ -874,12 +1285,36 @@
         <w:pStyle w:val="Heading3"/>
       </w:pPr>
       <w:r>
-        <w:t>Class and Enum Names</w:t>
-      </w:r>
-    </w:p>
-    <w:p>
-      <w:r>
-        <w:t xml:space="preserve">Classes, enums, and related typedefs will begin with an uppercase letter.  </w:t>
+        <w:t xml:space="preserve">Class and </w:t>
+      </w:r>
+      <w:proofErr w:type="spellStart"/>
+      <w:r>
+        <w:t>Enum</w:t>
+      </w:r>
+      <w:proofErr w:type="spellEnd"/>
+      <w:r>
+        <w:t xml:space="preserve"> Names</w:t>
+      </w:r>
+    </w:p>
+    <w:p>
+      <w:r>
+        <w:t xml:space="preserve">Classes, </w:t>
+      </w:r>
+      <w:proofErr w:type="spellStart"/>
+      <w:r>
+        <w:t>enums</w:t>
+      </w:r>
+      <w:proofErr w:type="spellEnd"/>
+      <w:r>
+        <w:t xml:space="preserve">, and related </w:t>
+      </w:r>
+      <w:proofErr w:type="spellStart"/>
+      <w:r>
+        <w:t>typedefs</w:t>
+      </w:r>
+      <w:proofErr w:type="spellEnd"/>
+      <w:r>
+        <w:t xml:space="preserve"> will begin with an uppercase letter.  </w:t>
       </w:r>
     </w:p>
     <w:p>
@@ -1352,6 +1787,7 @@
         <w:pStyle w:val="Heading3"/>
       </w:pPr>
       <w:r>
+        <w:lastRenderedPageBreak/>
         <w:t>Static Variables</w:t>
       </w:r>
     </w:p>
@@ -1621,13 +2057,23 @@
       <w:pPr>
         <w:pStyle w:val="Heading3"/>
       </w:pPr>
-      <w:r>
-        <w:t>Enum Members</w:t>
-      </w:r>
-    </w:p>
-    <w:p>
-      <w:r>
-        <w:t xml:space="preserve">Enums are prefixed with </w:t>
+      <w:proofErr w:type="spellStart"/>
+      <w:r>
+        <w:t>Enum</w:t>
+      </w:r>
+      <w:proofErr w:type="spellEnd"/>
+      <w:r>
+        <w:t xml:space="preserve"> Members</w:t>
+      </w:r>
+    </w:p>
+    <w:p>
+      <w:proofErr w:type="spellStart"/>
+      <w:r>
+        <w:t>Enums</w:t>
+      </w:r>
+      <w:proofErr w:type="spellEnd"/>
+      <w:r>
+        <w:t xml:space="preserve"> are prefixed with </w:t>
       </w:r>
       <w:r>
         <w:rPr>
@@ -1636,7 +2082,15 @@
         <w:t>E</w:t>
       </w:r>
       <w:r>
-        <w:t xml:space="preserve">.  Enum members are prefixed with </w:t>
+        <w:t xml:space="preserve">.  </w:t>
+      </w:r>
+      <w:proofErr w:type="spellStart"/>
+      <w:r>
+        <w:t>Enum</w:t>
+      </w:r>
+      <w:proofErr w:type="spellEnd"/>
+      <w:r>
+        <w:t xml:space="preserve"> members are prefixed with </w:t>
       </w:r>
       <w:r>
         <w:rPr>
@@ -1645,7 +2099,15 @@
         <w:t>e</w:t>
       </w:r>
       <w:r>
-        <w:t>, and usually with the base name of the enum.</w:t>
+        <w:t xml:space="preserve">, and usually with the base name of the </w:t>
+      </w:r>
+      <w:proofErr w:type="spellStart"/>
+      <w:r>
+        <w:t>enum</w:t>
+      </w:r>
+      <w:proofErr w:type="spellEnd"/>
+      <w:r>
+        <w:t>.</w:t>
       </w:r>
     </w:p>
     <w:p>
@@ -2095,7 +2557,7 @@
       <w:r>
         <w:t xml:space="preserve">The preferred brace formatting style follows </w:t>
       </w:r>
-      <w:hyperlink r:id="rId8" w:anchor="K.26R_style" w:history="1">
+      <w:hyperlink r:id="rId7" w:anchor="K.26R_style" w:history="1">
         <w:r>
           <w:rPr>
             <w:rStyle w:val="Hyperlink"/>
@@ -2737,6 +3199,7 @@
           <w:sz w:val="14"/>
           <w:szCs w:val="30"/>
         </w:rPr>
+        <w:lastRenderedPageBreak/>
         <w:t>// description of next condition</w:t>
       </w:r>
     </w:p>
@@ -3595,10 +4058,23 @@
         <w:t xml:space="preserve">Classes </w:t>
       </w:r>
       <w:r>
-        <w:t>are preferred over structs</w:t>
-      </w:r>
-      <w:r>
-        <w:t>.  Structs should not be used except for data stru</w:t>
+        <w:t xml:space="preserve">are preferred over </w:t>
+      </w:r>
+      <w:proofErr w:type="spellStart"/>
+      <w:r>
+        <w:t>structs</w:t>
+      </w:r>
+      <w:proofErr w:type="spellEnd"/>
+      <w:r>
+        <w:t xml:space="preserve">.  </w:t>
+      </w:r>
+      <w:proofErr w:type="spellStart"/>
+      <w:r>
+        <w:t>Structs</w:t>
+      </w:r>
+      <w:proofErr w:type="spellEnd"/>
+      <w:r>
+        <w:t xml:space="preserve"> should not be used except for data stru</w:t>
       </w:r>
       <w:r>
         <w:t>c</w:t>
@@ -3644,13 +4120,23 @@
       <w:pPr>
         <w:pStyle w:val="Heading3"/>
       </w:pPr>
-      <w:r>
-        <w:t>Accessor Methods</w:t>
-      </w:r>
-    </w:p>
-    <w:p>
-      <w:r>
-        <w:t>Accessors should follow standard conventions:</w:t>
+      <w:proofErr w:type="spellStart"/>
+      <w:r>
+        <w:t>Accessor</w:t>
+      </w:r>
+      <w:proofErr w:type="spellEnd"/>
+      <w:r>
+        <w:t xml:space="preserve"> Methods</w:t>
+      </w:r>
+    </w:p>
+    <w:p>
+      <w:proofErr w:type="spellStart"/>
+      <w:r>
+        <w:t>Accessors</w:t>
+      </w:r>
+      <w:proofErr w:type="spellEnd"/>
+      <w:r>
+        <w:t xml:space="preserve"> should follow standard conventions:</w:t>
       </w:r>
     </w:p>
     <w:p>
@@ -4165,7 +4651,15 @@
     </w:p>
     <w:p>
       <w:r>
-        <w:t>Use of directional prefixes in function prototypes is encouraged where appropriate.  in-, out-, and inout- denote parameters that are inputs, outputs, or both inputs and outputs for the function.</w:t>
+        <w:t xml:space="preserve">Use of directional prefixes in function prototypes is encouraged where appropriate.  in-, out-, and </w:t>
+      </w:r>
+      <w:proofErr w:type="spellStart"/>
+      <w:r>
+        <w:t>inout</w:t>
+      </w:r>
+      <w:proofErr w:type="spellEnd"/>
+      <w:r>
+        <w:t>- denote parameters that are inputs, outputs, or both inputs and outputs for the function.</w:t>
       </w:r>
     </w:p>
     <w:p/>
@@ -4279,6 +4773,7 @@
         <w:br w:type="page"/>
       </w:r>
       <w:r>
+        <w:lastRenderedPageBreak/>
         <w:t>CodingStyle.hpp</w:t>
       </w:r>
     </w:p>
@@ -4334,7 +4829,17 @@
           <w:sz w:val="14"/>
           <w:szCs w:val="30"/>
         </w:rPr>
-        <w:t>// TORC - Copyright 2010 University of Southern California.  All Rights Reserved.</w:t>
+        <w:t>// TORC - Copyright 2011</w:t>
+      </w:r>
+      <w:r>
+        <w:rPr>
+          <w:rFonts w:ascii="Courier" w:hAnsi="Courier" w:cs="Inconsolata"/>
+          <w:noProof/>
+          <w:color w:val="007400"/>
+          <w:sz w:val="14"/>
+          <w:szCs w:val="30"/>
+        </w:rPr>
+        <w:t xml:space="preserve"> University of Southern California.  All Rights Reserved.</w:t>
       </w:r>
     </w:p>
     <w:p>
@@ -4361,18 +4866,36 @@
         </w:rPr>
         <w:t xml:space="preserve">// $HeadURL: </w:t>
       </w:r>
-      <w:hyperlink r:id="rId9" w:history="1">
-        <w:r>
-          <w:rPr>
-            <w:rFonts w:ascii="Courier" w:hAnsi="Courier" w:cs="Inconsolata"/>
-            <w:noProof/>
-            <w:color w:val="0E0EFF"/>
-            <w:sz w:val="14"/>
-            <w:szCs w:val="30"/>
-          </w:rPr>
-          <w:t>https://svn.east.isi.edu/gremlin/branches/neil-nmt-branch/Pip.hpp</w:t>
-        </w:r>
-      </w:hyperlink>
+      <w:r>
+        <w:rPr>
+          <w:rFonts w:ascii="Courier" w:hAnsi="Courier" w:cs="Inconsolata"/>
+          <w:noProof/>
+          <w:color w:val="0E0EFF"/>
+          <w:sz w:val="14"/>
+          <w:szCs w:val="30"/>
+        </w:rPr>
+        <w:t>https://svn.east.isi.edu/torc</w:t>
+      </w:r>
+      <w:r>
+        <w:rPr>
+          <w:rFonts w:ascii="Courier" w:hAnsi="Courier" w:cs="Inconsolata"/>
+          <w:noProof/>
+          <w:color w:val="0E0EFF"/>
+          <w:sz w:val="14"/>
+          <w:szCs w:val="30"/>
+        </w:rPr>
+        <w:t>/trunk/specs/style/CodingStyle.h</w:t>
+      </w:r>
+      <w:r>
+        <w:rPr>
+          <w:rFonts w:ascii="Courier" w:hAnsi="Courier" w:cs="Inconsolata"/>
+          <w:noProof/>
+          <w:color w:val="0E0EFF"/>
+          <w:sz w:val="14"/>
+          <w:szCs w:val="30"/>
+        </w:rPr>
+        <w:t>pp</w:t>
+      </w:r>
       <w:r>
         <w:rPr>
           <w:rFonts w:ascii="Courier" w:hAnsi="Courier" w:cs="Inconsolata"/>
@@ -4393,32 +4916,402 @@
         <w:rPr>
           <w:rFonts w:ascii="Courier" w:hAnsi="Courier" w:cs="Inconsolata"/>
           <w:noProof/>
-          <w:color w:val="000000"/>
-          <w:sz w:val="14"/>
-          <w:szCs w:val="30"/>
-        </w:rPr>
-      </w:pPr>
-      <w:r>
-        <w:rPr>
-          <w:rFonts w:ascii="Courier" w:hAnsi="Courier" w:cs="Inconsolata"/>
-          <w:noProof/>
-          <w:color w:val="007400"/>
-          <w:sz w:val="14"/>
-          <w:szCs w:val="30"/>
-        </w:rPr>
-        <w:t>// $Id: Pip.hpp 665 2010-04-30 04:53:27Z nsteiner $</w:t>
-      </w:r>
-    </w:p>
-    <w:p>
-      <w:pPr>
-        <w:widowControl w:val="0"/>
-        <w:autoSpaceDE w:val="0"/>
-        <w:autoSpaceDN w:val="0"/>
-        <w:adjustRightInd w:val="0"/>
-        <w:rPr>
-          <w:rFonts w:ascii="Courier" w:hAnsi="Courier" w:cs="Inconsolata"/>
-          <w:noProof/>
-          <w:color w:val="000000"/>
+          <w:color w:val="007400"/>
+          <w:sz w:val="14"/>
+          <w:szCs w:val="30"/>
+        </w:rPr>
+      </w:pPr>
+      <w:r>
+        <w:rPr>
+          <w:rFonts w:ascii="Courier" w:hAnsi="Courier" w:cs="Inconsolata"/>
+          <w:noProof/>
+          <w:color w:val="007400"/>
+          <w:sz w:val="14"/>
+          <w:szCs w:val="30"/>
+        </w:rPr>
+        <w:t>// $Id: CodingStyle.h</w:t>
+      </w:r>
+      <w:r>
+        <w:rPr>
+          <w:rFonts w:ascii="Courier" w:hAnsi="Courier" w:cs="Inconsolata"/>
+          <w:noProof/>
+          <w:color w:val="007400"/>
+          <w:sz w:val="14"/>
+          <w:szCs w:val="30"/>
+        </w:rPr>
+        <w:t>pp 4 2010-07-07 20:24:49Z nsteiner $</w:t>
+      </w:r>
+    </w:p>
+    <w:p>
+      <w:pPr>
+        <w:widowControl w:val="0"/>
+        <w:autoSpaceDE w:val="0"/>
+        <w:autoSpaceDN w:val="0"/>
+        <w:adjustRightInd w:val="0"/>
+        <w:rPr>
+          <w:rFonts w:ascii="Courier" w:hAnsi="Courier" w:cs="Inconsolata"/>
+          <w:noProof/>
+          <w:color w:val="007400"/>
+          <w:sz w:val="14"/>
+          <w:szCs w:val="30"/>
+        </w:rPr>
+      </w:pPr>
+    </w:p>
+    <w:p>
+      <w:pPr>
+        <w:widowControl w:val="0"/>
+        <w:autoSpaceDE w:val="0"/>
+        <w:autoSpaceDN w:val="0"/>
+        <w:adjustRightInd w:val="0"/>
+        <w:rPr>
+          <w:rFonts w:ascii="Courier" w:hAnsi="Courier" w:cs="Inconsolata"/>
+          <w:noProof/>
+          <w:color w:val="007400"/>
+          <w:sz w:val="14"/>
+          <w:szCs w:val="30"/>
+        </w:rPr>
+      </w:pPr>
+      <w:r>
+        <w:rPr>
+          <w:rFonts w:ascii="Courier" w:hAnsi="Courier" w:cs="Inconsolata"/>
+          <w:noProof/>
+          <w:color w:val="007400"/>
+          <w:sz w:val="14"/>
+          <w:szCs w:val="30"/>
+        </w:rPr>
+        <w:t xml:space="preserve">// This program is free software: you can redistribute it and/or modify it under the terms of the </w:t>
+      </w:r>
+    </w:p>
+    <w:p>
+      <w:pPr>
+        <w:widowControl w:val="0"/>
+        <w:autoSpaceDE w:val="0"/>
+        <w:autoSpaceDN w:val="0"/>
+        <w:adjustRightInd w:val="0"/>
+        <w:rPr>
+          <w:rFonts w:ascii="Courier" w:hAnsi="Courier" w:cs="Inconsolata"/>
+          <w:noProof/>
+          <w:color w:val="007400"/>
+          <w:sz w:val="14"/>
+          <w:szCs w:val="30"/>
+        </w:rPr>
+      </w:pPr>
+      <w:r>
+        <w:rPr>
+          <w:rFonts w:ascii="Courier" w:hAnsi="Courier" w:cs="Inconsolata"/>
+          <w:noProof/>
+          <w:color w:val="007400"/>
+          <w:sz w:val="14"/>
+          <w:szCs w:val="30"/>
+        </w:rPr>
+        <w:t xml:space="preserve">// GNU General Public License as published by the Free Software Foundation, either version 3 of the </w:t>
+      </w:r>
+    </w:p>
+    <w:p>
+      <w:pPr>
+        <w:widowControl w:val="0"/>
+        <w:autoSpaceDE w:val="0"/>
+        <w:autoSpaceDN w:val="0"/>
+        <w:adjustRightInd w:val="0"/>
+        <w:rPr>
+          <w:rFonts w:ascii="Courier" w:hAnsi="Courier" w:cs="Inconsolata"/>
+          <w:noProof/>
+          <w:color w:val="007400"/>
+          <w:sz w:val="14"/>
+          <w:szCs w:val="30"/>
+        </w:rPr>
+      </w:pPr>
+      <w:r>
+        <w:rPr>
+          <w:rFonts w:ascii="Courier" w:hAnsi="Courier" w:cs="Inconsolata"/>
+          <w:noProof/>
+          <w:color w:val="007400"/>
+          <w:sz w:val="14"/>
+          <w:szCs w:val="30"/>
+        </w:rPr>
+        <w:t>// License, or (at your option) any later version.</w:t>
+      </w:r>
+    </w:p>
+    <w:p>
+      <w:pPr>
+        <w:widowControl w:val="0"/>
+        <w:autoSpaceDE w:val="0"/>
+        <w:autoSpaceDN w:val="0"/>
+        <w:adjustRightInd w:val="0"/>
+        <w:rPr>
+          <w:rFonts w:ascii="Courier" w:hAnsi="Courier" w:cs="Inconsolata"/>
+          <w:noProof/>
+          <w:color w:val="007400"/>
+          <w:sz w:val="14"/>
+          <w:szCs w:val="30"/>
+        </w:rPr>
+      </w:pPr>
+      <w:r>
+        <w:rPr>
+          <w:rFonts w:ascii="Courier" w:hAnsi="Courier" w:cs="Inconsolata"/>
+          <w:noProof/>
+          <w:color w:val="007400"/>
+          <w:sz w:val="14"/>
+          <w:szCs w:val="30"/>
+        </w:rPr>
+        <w:t xml:space="preserve">// </w:t>
+      </w:r>
+    </w:p>
+    <w:p>
+      <w:pPr>
+        <w:widowControl w:val="0"/>
+        <w:autoSpaceDE w:val="0"/>
+        <w:autoSpaceDN w:val="0"/>
+        <w:adjustRightInd w:val="0"/>
+        <w:rPr>
+          <w:rFonts w:ascii="Courier" w:hAnsi="Courier" w:cs="Inconsolata"/>
+          <w:noProof/>
+          <w:color w:val="007400"/>
+          <w:sz w:val="14"/>
+          <w:szCs w:val="30"/>
+        </w:rPr>
+      </w:pPr>
+      <w:r>
+        <w:rPr>
+          <w:rFonts w:ascii="Courier" w:hAnsi="Courier" w:cs="Inconsolata"/>
+          <w:noProof/>
+          <w:color w:val="007400"/>
+          <w:sz w:val="14"/>
+          <w:szCs w:val="30"/>
+        </w:rPr>
+        <w:t xml:space="preserve">// This program is distributed in the hope that it will be useful, but WITHOUT ANY WARRANTY; </w:t>
+      </w:r>
+    </w:p>
+    <w:p>
+      <w:pPr>
+        <w:widowControl w:val="0"/>
+        <w:autoSpaceDE w:val="0"/>
+        <w:autoSpaceDN w:val="0"/>
+        <w:adjustRightInd w:val="0"/>
+        <w:rPr>
+          <w:rFonts w:ascii="Courier" w:hAnsi="Courier" w:cs="Inconsolata"/>
+          <w:noProof/>
+          <w:color w:val="007400"/>
+          <w:sz w:val="14"/>
+          <w:szCs w:val="30"/>
+        </w:rPr>
+      </w:pPr>
+      <w:r>
+        <w:rPr>
+          <w:rFonts w:ascii="Courier" w:hAnsi="Courier" w:cs="Inconsolata"/>
+          <w:noProof/>
+          <w:color w:val="007400"/>
+          <w:sz w:val="14"/>
+          <w:szCs w:val="30"/>
+        </w:rPr>
+        <w:t xml:space="preserve">// without even the implied warranty of MERCHANTABILITY or FITNESS FOR A PARTICULAR PURPOSE.  See </w:t>
+      </w:r>
+    </w:p>
+    <w:p>
+      <w:pPr>
+        <w:widowControl w:val="0"/>
+        <w:autoSpaceDE w:val="0"/>
+        <w:autoSpaceDN w:val="0"/>
+        <w:adjustRightInd w:val="0"/>
+        <w:rPr>
+          <w:rFonts w:ascii="Courier" w:hAnsi="Courier" w:cs="Inconsolata"/>
+          <w:noProof/>
+          <w:color w:val="007400"/>
+          <w:sz w:val="14"/>
+          <w:szCs w:val="30"/>
+        </w:rPr>
+      </w:pPr>
+      <w:r>
+        <w:rPr>
+          <w:rFonts w:ascii="Courier" w:hAnsi="Courier" w:cs="Inconsolata"/>
+          <w:noProof/>
+          <w:color w:val="007400"/>
+          <w:sz w:val="14"/>
+          <w:szCs w:val="30"/>
+        </w:rPr>
+        <w:t>// the GNU General Public License for more details.</w:t>
+      </w:r>
+    </w:p>
+    <w:p>
+      <w:pPr>
+        <w:widowControl w:val="0"/>
+        <w:autoSpaceDE w:val="0"/>
+        <w:autoSpaceDN w:val="0"/>
+        <w:adjustRightInd w:val="0"/>
+        <w:rPr>
+          <w:rFonts w:ascii="Courier" w:hAnsi="Courier" w:cs="Inconsolata"/>
+          <w:noProof/>
+          <w:color w:val="007400"/>
+          <w:sz w:val="14"/>
+          <w:szCs w:val="30"/>
+        </w:rPr>
+      </w:pPr>
+      <w:r>
+        <w:rPr>
+          <w:rFonts w:ascii="Courier" w:hAnsi="Courier" w:cs="Inconsolata"/>
+          <w:noProof/>
+          <w:color w:val="007400"/>
+          <w:sz w:val="14"/>
+          <w:szCs w:val="30"/>
+        </w:rPr>
+        <w:t xml:space="preserve">// </w:t>
+      </w:r>
+    </w:p>
+    <w:p>
+      <w:pPr>
+        <w:widowControl w:val="0"/>
+        <w:autoSpaceDE w:val="0"/>
+        <w:autoSpaceDN w:val="0"/>
+        <w:adjustRightInd w:val="0"/>
+        <w:rPr>
+          <w:rFonts w:ascii="Courier" w:hAnsi="Courier" w:cs="Inconsolata"/>
+          <w:noProof/>
+          <w:color w:val="007400"/>
+          <w:sz w:val="14"/>
+          <w:szCs w:val="30"/>
+        </w:rPr>
+      </w:pPr>
+      <w:r>
+        <w:rPr>
+          <w:rFonts w:ascii="Courier" w:hAnsi="Courier" w:cs="Inconsolata"/>
+          <w:noProof/>
+          <w:color w:val="007400"/>
+          <w:sz w:val="14"/>
+          <w:szCs w:val="30"/>
+        </w:rPr>
+        <w:t xml:space="preserve">// You should have received a copy of the GNU General Public License along with this program.  If </w:t>
+      </w:r>
+    </w:p>
+    <w:p>
+      <w:pPr>
+        <w:widowControl w:val="0"/>
+        <w:autoSpaceDE w:val="0"/>
+        <w:autoSpaceDN w:val="0"/>
+        <w:adjustRightInd w:val="0"/>
+        <w:rPr>
+          <w:rFonts w:ascii="Courier" w:hAnsi="Courier" w:cs="Inconsolata"/>
+          <w:noProof/>
+          <w:color w:val="007400"/>
+          <w:sz w:val="14"/>
+          <w:szCs w:val="30"/>
+        </w:rPr>
+      </w:pPr>
+      <w:r>
+        <w:rPr>
+          <w:rFonts w:ascii="Courier" w:hAnsi="Courier" w:cs="Inconsolata"/>
+          <w:noProof/>
+          <w:color w:val="007400"/>
+          <w:sz w:val="14"/>
+          <w:szCs w:val="30"/>
+        </w:rPr>
+        <w:t>// not, see &lt;</w:t>
+      </w:r>
+      <w:r>
+        <w:rPr>
+          <w:rFonts w:ascii="Courier" w:hAnsi="Courier" w:cs="Inconsolata"/>
+          <w:noProof/>
+          <w:color w:val="0000FF"/>
+          <w:sz w:val="14"/>
+          <w:szCs w:val="30"/>
+        </w:rPr>
+        <w:t>http://www.gnu.org/licenses/</w:t>
+      </w:r>
+      <w:r>
+        <w:rPr>
+          <w:rFonts w:ascii="Courier" w:hAnsi="Courier" w:cs="Inconsolata"/>
+          <w:noProof/>
+          <w:color w:val="007400"/>
+          <w:sz w:val="14"/>
+          <w:szCs w:val="30"/>
+        </w:rPr>
+        <w:t>&gt;.</w:t>
+      </w:r>
+    </w:p>
+    <w:p>
+      <w:pPr>
+        <w:widowControl w:val="0"/>
+        <w:autoSpaceDE w:val="0"/>
+        <w:autoSpaceDN w:val="0"/>
+        <w:adjustRightInd w:val="0"/>
+        <w:rPr>
+          <w:rFonts w:ascii="Courier" w:hAnsi="Courier" w:cs="Inconsolata"/>
+          <w:noProof/>
+          <w:color w:val="007400"/>
+          <w:sz w:val="14"/>
+          <w:szCs w:val="30"/>
+        </w:rPr>
+      </w:pPr>
+    </w:p>
+    <w:p>
+      <w:pPr>
+        <w:widowControl w:val="0"/>
+        <w:autoSpaceDE w:val="0"/>
+        <w:autoSpaceDN w:val="0"/>
+        <w:adjustRightInd w:val="0"/>
+        <w:rPr>
+          <w:rFonts w:ascii="Courier" w:hAnsi="Courier" w:cs="Inconsolata"/>
+          <w:noProof/>
+          <w:color w:val="007400"/>
+          <w:sz w:val="14"/>
+          <w:szCs w:val="30"/>
+        </w:rPr>
+      </w:pPr>
+      <w:r>
+        <w:rPr>
+          <w:rFonts w:ascii="Courier" w:hAnsi="Courier" w:cs="Inconsolata"/>
+          <w:noProof/>
+          <w:color w:val="007400"/>
+          <w:sz w:val="14"/>
+          <w:szCs w:val="30"/>
+        </w:rPr>
+        <w:t>/// \file</w:t>
+      </w:r>
+    </w:p>
+    <w:p>
+      <w:pPr>
+        <w:widowControl w:val="0"/>
+        <w:autoSpaceDE w:val="0"/>
+        <w:autoSpaceDN w:val="0"/>
+        <w:adjustRightInd w:val="0"/>
+        <w:rPr>
+          <w:rFonts w:ascii="Courier" w:hAnsi="Courier" w:cs="Inconsolata"/>
+          <w:noProof/>
+          <w:color w:val="007400"/>
+          <w:sz w:val="14"/>
+          <w:szCs w:val="30"/>
+        </w:rPr>
+      </w:pPr>
+      <w:r>
+        <w:rPr>
+          <w:rFonts w:ascii="Courier" w:hAnsi="Courier" w:cs="Inconsolata"/>
+          <w:noProof/>
+          <w:color w:val="007400"/>
+          <w:sz w:val="14"/>
+          <w:szCs w:val="30"/>
+        </w:rPr>
+        <w:t>/// \brief He</w:t>
+      </w:r>
+      <w:r>
+        <w:rPr>
+          <w:rFonts w:ascii="Courier" w:hAnsi="Courier" w:cs="Inconsolata"/>
+          <w:noProof/>
+          <w:color w:val="007400"/>
+          <w:sz w:val="14"/>
+          <w:szCs w:val="30"/>
+        </w:rPr>
+        <w:t>ader for the CodingStyle class.</w:t>
+      </w:r>
+    </w:p>
+    <w:p>
+      <w:pPr>
+        <w:widowControl w:val="0"/>
+        <w:autoSpaceDE w:val="0"/>
+        <w:autoSpaceDN w:val="0"/>
+        <w:adjustRightInd w:val="0"/>
+        <w:rPr>
+          <w:rFonts w:ascii="Courier" w:hAnsi="Courier" w:cs="Inconsolata"/>
+          <w:noProof/>
+          <w:color w:val="007400"/>
           <w:sz w:val="14"/>
           <w:szCs w:val="30"/>
         </w:rPr>
@@ -4446,15 +5339,9 @@
           <w:sz w:val="14"/>
           <w:szCs w:val="30"/>
         </w:rPr>
-        <w:t>#ifndef TORC_CODING_STYLE_HPP</w:t>
-      </w:r>
-    </w:p>
-    <w:p>
-      <w:pPr>
-        <w:widowControl w:val="0"/>
-        <w:autoSpaceDE w:val="0"/>
-        <w:autoSpaceDN w:val="0"/>
-        <w:adjustRightInd w:val="0"/>
+        <w:t>#ifndef TORC_CODING</w:t>
+      </w:r>
+      <w:r>
         <w:rPr>
           <w:rFonts w:ascii="Courier" w:hAnsi="Courier" w:cs="Inconsolata"/>
           <w:noProof/>
@@ -4462,8 +5349,15 @@
           <w:sz w:val="14"/>
           <w:szCs w:val="30"/>
         </w:rPr>
-      </w:pPr>
-      <w:r>
+        <w:t>STYLE_HPP</w:t>
+      </w:r>
+    </w:p>
+    <w:p>
+      <w:pPr>
+        <w:widowControl w:val="0"/>
+        <w:autoSpaceDE w:val="0"/>
+        <w:autoSpaceDN w:val="0"/>
+        <w:adjustRightInd w:val="0"/>
         <w:rPr>
           <w:rFonts w:ascii="Courier" w:hAnsi="Courier" w:cs="Inconsolata"/>
           <w:noProof/>
@@ -4471,30 +5365,8 @@
           <w:sz w:val="14"/>
           <w:szCs w:val="30"/>
         </w:rPr>
-        <w:t>#define TORC_CODING_STYLE_HPP</w:t>
-      </w:r>
-    </w:p>
-    <w:p>
-      <w:pPr>
-        <w:widowControl w:val="0"/>
-        <w:autoSpaceDE w:val="0"/>
-        <w:autoSpaceDN w:val="0"/>
-        <w:adjustRightInd w:val="0"/>
-        <w:rPr>
-          <w:rFonts w:ascii="Courier" w:hAnsi="Courier" w:cs="Inconsolata"/>
-          <w:noProof/>
-          <w:color w:val="000000"/>
-          <w:sz w:val="14"/>
-          <w:szCs w:val="30"/>
-        </w:rPr>
-      </w:pPr>
-    </w:p>
-    <w:p>
-      <w:pPr>
-        <w:widowControl w:val="0"/>
-        <w:autoSpaceDE w:val="0"/>
-        <w:autoSpaceDN w:val="0"/>
-        <w:adjustRightInd w:val="0"/>
+      </w:pPr>
+      <w:r>
         <w:rPr>
           <w:rFonts w:ascii="Courier" w:hAnsi="Courier" w:cs="Inconsolata"/>
           <w:noProof/>
@@ -4502,8 +5374,30 @@
           <w:sz w:val="14"/>
           <w:szCs w:val="30"/>
         </w:rPr>
-      </w:pPr>
-      <w:r>
+        <w:t>#define TORC_CODINGSTYLE_HPP</w:t>
+      </w:r>
+    </w:p>
+    <w:p>
+      <w:pPr>
+        <w:widowControl w:val="0"/>
+        <w:autoSpaceDE w:val="0"/>
+        <w:autoSpaceDN w:val="0"/>
+        <w:adjustRightInd w:val="0"/>
+        <w:rPr>
+          <w:rFonts w:ascii="Courier" w:hAnsi="Courier" w:cs="Inconsolata"/>
+          <w:noProof/>
+          <w:color w:val="000000"/>
+          <w:sz w:val="14"/>
+          <w:szCs w:val="30"/>
+        </w:rPr>
+      </w:pPr>
+    </w:p>
+    <w:p>
+      <w:pPr>
+        <w:widowControl w:val="0"/>
+        <w:autoSpaceDE w:val="0"/>
+        <w:autoSpaceDN w:val="0"/>
+        <w:adjustRightInd w:val="0"/>
         <w:rPr>
           <w:rFonts w:ascii="Courier" w:hAnsi="Courier" w:cs="Inconsolata"/>
           <w:noProof/>
@@ -4511,6 +5405,15 @@
           <w:sz w:val="14"/>
           <w:szCs w:val="30"/>
         </w:rPr>
+      </w:pPr>
+      <w:r>
+        <w:rPr>
+          <w:rFonts w:ascii="Courier" w:hAnsi="Courier" w:cs="Inconsolata"/>
+          <w:noProof/>
+          <w:color w:val="643820"/>
+          <w:sz w:val="14"/>
+          <w:szCs w:val="30"/>
+        </w:rPr>
         <w:t xml:space="preserve">#include </w:t>
       </w:r>
       <w:r>
@@ -7171,6 +8074,7 @@
           <w:sz w:val="14"/>
           <w:szCs w:val="30"/>
         </w:rPr>
+        <w:lastRenderedPageBreak/>
         <w:tab/>
       </w:r>
       <w:r>
@@ -8937,7 +9841,7 @@
           <w:sz w:val="14"/>
           <w:szCs w:val="30"/>
         </w:rPr>
-        <w:t>// TORC_CODING_STYLE_HPP</w:t>
+        <w:t>// TORC_CODINGSTYLE_HPP</w:t>
       </w:r>
     </w:p>
     <w:p>
@@ -8946,6 +9850,9 @@
       </w:pPr>
       <w:r>
         <w:br w:type="page"/>
+      </w:r>
+      <w:r>
+        <w:lastRenderedPageBreak/>
         <w:t>CodingStyle.cpp</w:t>
       </w:r>
     </w:p>
@@ -9001,7 +9908,17 @@
           <w:sz w:val="14"/>
           <w:szCs w:val="30"/>
         </w:rPr>
-        <w:t>// TORC - Copyright 2010 University of Southern California.  All Rights Reserved.</w:t>
+        <w:t>// TORC - Copyright 2011</w:t>
+      </w:r>
+      <w:r>
+        <w:rPr>
+          <w:rFonts w:ascii="Courier" w:hAnsi="Courier" w:cs="Inconsolata"/>
+          <w:noProof/>
+          <w:color w:val="007400"/>
+          <w:sz w:val="14"/>
+          <w:szCs w:val="30"/>
+        </w:rPr>
+        <w:t xml:space="preserve"> University of Southern California.  All Rights Reserved.</w:t>
       </w:r>
     </w:p>
     <w:p>
@@ -9028,18 +9945,36 @@
         </w:rPr>
         <w:t xml:space="preserve">// $HeadURL: </w:t>
       </w:r>
-      <w:hyperlink r:id="rId10" w:history="1">
-        <w:r>
-          <w:rPr>
-            <w:rFonts w:ascii="Courier" w:hAnsi="Courier" w:cs="Inconsolata"/>
-            <w:noProof/>
-            <w:color w:val="0E0EFF"/>
-            <w:sz w:val="14"/>
-            <w:szCs w:val="30"/>
-          </w:rPr>
-          <w:t>https://svn.east.isi.edu/gremlin/branches/neil-nmt-branch/Pip.cpp</w:t>
-        </w:r>
-      </w:hyperlink>
+      <w:r>
+        <w:rPr>
+          <w:rFonts w:ascii="Courier" w:hAnsi="Courier" w:cs="Inconsolata"/>
+          <w:noProof/>
+          <w:color w:val="0E0EFF"/>
+          <w:sz w:val="14"/>
+          <w:szCs w:val="30"/>
+        </w:rPr>
+        <w:t>https://svn.east.isi.edu/torc</w:t>
+      </w:r>
+      <w:r>
+        <w:rPr>
+          <w:rFonts w:ascii="Courier" w:hAnsi="Courier" w:cs="Inconsolata"/>
+          <w:noProof/>
+          <w:color w:val="0E0EFF"/>
+          <w:sz w:val="14"/>
+          <w:szCs w:val="30"/>
+        </w:rPr>
+        <w:t>/trunk/specs/style/CodingStyle.c</w:t>
+      </w:r>
+      <w:r>
+        <w:rPr>
+          <w:rFonts w:ascii="Courier" w:hAnsi="Courier" w:cs="Inconsolata"/>
+          <w:noProof/>
+          <w:color w:val="0E0EFF"/>
+          <w:sz w:val="14"/>
+          <w:szCs w:val="30"/>
+        </w:rPr>
+        <w:t>pp</w:t>
+      </w:r>
       <w:r>
         <w:rPr>
           <w:rFonts w:ascii="Courier" w:hAnsi="Courier" w:cs="Inconsolata"/>
@@ -9060,32 +9995,402 @@
         <w:rPr>
           <w:rFonts w:ascii="Courier" w:hAnsi="Courier" w:cs="Inconsolata"/>
           <w:noProof/>
-          <w:color w:val="000000"/>
-          <w:sz w:val="14"/>
-          <w:szCs w:val="30"/>
-        </w:rPr>
-      </w:pPr>
-      <w:r>
-        <w:rPr>
-          <w:rFonts w:ascii="Courier" w:hAnsi="Courier" w:cs="Inconsolata"/>
-          <w:noProof/>
-          <w:color w:val="007400"/>
-          <w:sz w:val="14"/>
-          <w:szCs w:val="30"/>
-        </w:rPr>
-        <w:t>// $Id: Pip.cpp 659 2010-04-29 04:36:21Z nsteiner $</w:t>
-      </w:r>
-    </w:p>
-    <w:p>
-      <w:pPr>
-        <w:widowControl w:val="0"/>
-        <w:autoSpaceDE w:val="0"/>
-        <w:autoSpaceDN w:val="0"/>
-        <w:adjustRightInd w:val="0"/>
-        <w:rPr>
-          <w:rFonts w:ascii="Courier" w:hAnsi="Courier" w:cs="Inconsolata"/>
-          <w:noProof/>
-          <w:color w:val="000000"/>
+          <w:color w:val="007400"/>
+          <w:sz w:val="14"/>
+          <w:szCs w:val="30"/>
+        </w:rPr>
+      </w:pPr>
+      <w:r>
+        <w:rPr>
+          <w:rFonts w:ascii="Courier" w:hAnsi="Courier" w:cs="Inconsolata"/>
+          <w:noProof/>
+          <w:color w:val="007400"/>
+          <w:sz w:val="14"/>
+          <w:szCs w:val="30"/>
+        </w:rPr>
+        <w:t>// $Id: CodingStyle.c</w:t>
+      </w:r>
+      <w:r>
+        <w:rPr>
+          <w:rFonts w:ascii="Courier" w:hAnsi="Courier" w:cs="Inconsolata"/>
+          <w:noProof/>
+          <w:color w:val="007400"/>
+          <w:sz w:val="14"/>
+          <w:szCs w:val="30"/>
+        </w:rPr>
+        <w:t>pp 4 2010-07-07 20:24:49Z nsteiner $</w:t>
+      </w:r>
+    </w:p>
+    <w:p>
+      <w:pPr>
+        <w:widowControl w:val="0"/>
+        <w:autoSpaceDE w:val="0"/>
+        <w:autoSpaceDN w:val="0"/>
+        <w:adjustRightInd w:val="0"/>
+        <w:rPr>
+          <w:rFonts w:ascii="Courier" w:hAnsi="Courier" w:cs="Inconsolata"/>
+          <w:noProof/>
+          <w:color w:val="007400"/>
+          <w:sz w:val="14"/>
+          <w:szCs w:val="30"/>
+        </w:rPr>
+      </w:pPr>
+    </w:p>
+    <w:p>
+      <w:pPr>
+        <w:widowControl w:val="0"/>
+        <w:autoSpaceDE w:val="0"/>
+        <w:autoSpaceDN w:val="0"/>
+        <w:adjustRightInd w:val="0"/>
+        <w:rPr>
+          <w:rFonts w:ascii="Courier" w:hAnsi="Courier" w:cs="Inconsolata"/>
+          <w:noProof/>
+          <w:color w:val="007400"/>
+          <w:sz w:val="14"/>
+          <w:szCs w:val="30"/>
+        </w:rPr>
+      </w:pPr>
+      <w:r>
+        <w:rPr>
+          <w:rFonts w:ascii="Courier" w:hAnsi="Courier" w:cs="Inconsolata"/>
+          <w:noProof/>
+          <w:color w:val="007400"/>
+          <w:sz w:val="14"/>
+          <w:szCs w:val="30"/>
+        </w:rPr>
+        <w:t xml:space="preserve">// This program is free software: you can redistribute it and/or modify it under the terms of the </w:t>
+      </w:r>
+    </w:p>
+    <w:p>
+      <w:pPr>
+        <w:widowControl w:val="0"/>
+        <w:autoSpaceDE w:val="0"/>
+        <w:autoSpaceDN w:val="0"/>
+        <w:adjustRightInd w:val="0"/>
+        <w:rPr>
+          <w:rFonts w:ascii="Courier" w:hAnsi="Courier" w:cs="Inconsolata"/>
+          <w:noProof/>
+          <w:color w:val="007400"/>
+          <w:sz w:val="14"/>
+          <w:szCs w:val="30"/>
+        </w:rPr>
+      </w:pPr>
+      <w:r>
+        <w:rPr>
+          <w:rFonts w:ascii="Courier" w:hAnsi="Courier" w:cs="Inconsolata"/>
+          <w:noProof/>
+          <w:color w:val="007400"/>
+          <w:sz w:val="14"/>
+          <w:szCs w:val="30"/>
+        </w:rPr>
+        <w:t xml:space="preserve">// GNU General Public License as published by the Free Software Foundation, either version 3 of the </w:t>
+      </w:r>
+    </w:p>
+    <w:p>
+      <w:pPr>
+        <w:widowControl w:val="0"/>
+        <w:autoSpaceDE w:val="0"/>
+        <w:autoSpaceDN w:val="0"/>
+        <w:adjustRightInd w:val="0"/>
+        <w:rPr>
+          <w:rFonts w:ascii="Courier" w:hAnsi="Courier" w:cs="Inconsolata"/>
+          <w:noProof/>
+          <w:color w:val="007400"/>
+          <w:sz w:val="14"/>
+          <w:szCs w:val="30"/>
+        </w:rPr>
+      </w:pPr>
+      <w:r>
+        <w:rPr>
+          <w:rFonts w:ascii="Courier" w:hAnsi="Courier" w:cs="Inconsolata"/>
+          <w:noProof/>
+          <w:color w:val="007400"/>
+          <w:sz w:val="14"/>
+          <w:szCs w:val="30"/>
+        </w:rPr>
+        <w:t>// License, or (at your option) any later version.</w:t>
+      </w:r>
+    </w:p>
+    <w:p>
+      <w:pPr>
+        <w:widowControl w:val="0"/>
+        <w:autoSpaceDE w:val="0"/>
+        <w:autoSpaceDN w:val="0"/>
+        <w:adjustRightInd w:val="0"/>
+        <w:rPr>
+          <w:rFonts w:ascii="Courier" w:hAnsi="Courier" w:cs="Inconsolata"/>
+          <w:noProof/>
+          <w:color w:val="007400"/>
+          <w:sz w:val="14"/>
+          <w:szCs w:val="30"/>
+        </w:rPr>
+      </w:pPr>
+      <w:r>
+        <w:rPr>
+          <w:rFonts w:ascii="Courier" w:hAnsi="Courier" w:cs="Inconsolata"/>
+          <w:noProof/>
+          <w:color w:val="007400"/>
+          <w:sz w:val="14"/>
+          <w:szCs w:val="30"/>
+        </w:rPr>
+        <w:t xml:space="preserve">// </w:t>
+      </w:r>
+    </w:p>
+    <w:p>
+      <w:pPr>
+        <w:widowControl w:val="0"/>
+        <w:autoSpaceDE w:val="0"/>
+        <w:autoSpaceDN w:val="0"/>
+        <w:adjustRightInd w:val="0"/>
+        <w:rPr>
+          <w:rFonts w:ascii="Courier" w:hAnsi="Courier" w:cs="Inconsolata"/>
+          <w:noProof/>
+          <w:color w:val="007400"/>
+          <w:sz w:val="14"/>
+          <w:szCs w:val="30"/>
+        </w:rPr>
+      </w:pPr>
+      <w:r>
+        <w:rPr>
+          <w:rFonts w:ascii="Courier" w:hAnsi="Courier" w:cs="Inconsolata"/>
+          <w:noProof/>
+          <w:color w:val="007400"/>
+          <w:sz w:val="14"/>
+          <w:szCs w:val="30"/>
+        </w:rPr>
+        <w:t xml:space="preserve">// This program is distributed in the hope that it will be useful, but WITHOUT ANY WARRANTY; </w:t>
+      </w:r>
+    </w:p>
+    <w:p>
+      <w:pPr>
+        <w:widowControl w:val="0"/>
+        <w:autoSpaceDE w:val="0"/>
+        <w:autoSpaceDN w:val="0"/>
+        <w:adjustRightInd w:val="0"/>
+        <w:rPr>
+          <w:rFonts w:ascii="Courier" w:hAnsi="Courier" w:cs="Inconsolata"/>
+          <w:noProof/>
+          <w:color w:val="007400"/>
+          <w:sz w:val="14"/>
+          <w:szCs w:val="30"/>
+        </w:rPr>
+      </w:pPr>
+      <w:r>
+        <w:rPr>
+          <w:rFonts w:ascii="Courier" w:hAnsi="Courier" w:cs="Inconsolata"/>
+          <w:noProof/>
+          <w:color w:val="007400"/>
+          <w:sz w:val="14"/>
+          <w:szCs w:val="30"/>
+        </w:rPr>
+        <w:t xml:space="preserve">// without even the implied warranty of MERCHANTABILITY or FITNESS FOR A PARTICULAR PURPOSE.  See </w:t>
+      </w:r>
+    </w:p>
+    <w:p>
+      <w:pPr>
+        <w:widowControl w:val="0"/>
+        <w:autoSpaceDE w:val="0"/>
+        <w:autoSpaceDN w:val="0"/>
+        <w:adjustRightInd w:val="0"/>
+        <w:rPr>
+          <w:rFonts w:ascii="Courier" w:hAnsi="Courier" w:cs="Inconsolata"/>
+          <w:noProof/>
+          <w:color w:val="007400"/>
+          <w:sz w:val="14"/>
+          <w:szCs w:val="30"/>
+        </w:rPr>
+      </w:pPr>
+      <w:r>
+        <w:rPr>
+          <w:rFonts w:ascii="Courier" w:hAnsi="Courier" w:cs="Inconsolata"/>
+          <w:noProof/>
+          <w:color w:val="007400"/>
+          <w:sz w:val="14"/>
+          <w:szCs w:val="30"/>
+        </w:rPr>
+        <w:t>// the GNU General Public License for more details.</w:t>
+      </w:r>
+    </w:p>
+    <w:p>
+      <w:pPr>
+        <w:widowControl w:val="0"/>
+        <w:autoSpaceDE w:val="0"/>
+        <w:autoSpaceDN w:val="0"/>
+        <w:adjustRightInd w:val="0"/>
+        <w:rPr>
+          <w:rFonts w:ascii="Courier" w:hAnsi="Courier" w:cs="Inconsolata"/>
+          <w:noProof/>
+          <w:color w:val="007400"/>
+          <w:sz w:val="14"/>
+          <w:szCs w:val="30"/>
+        </w:rPr>
+      </w:pPr>
+      <w:r>
+        <w:rPr>
+          <w:rFonts w:ascii="Courier" w:hAnsi="Courier" w:cs="Inconsolata"/>
+          <w:noProof/>
+          <w:color w:val="007400"/>
+          <w:sz w:val="14"/>
+          <w:szCs w:val="30"/>
+        </w:rPr>
+        <w:t xml:space="preserve">// </w:t>
+      </w:r>
+    </w:p>
+    <w:p>
+      <w:pPr>
+        <w:widowControl w:val="0"/>
+        <w:autoSpaceDE w:val="0"/>
+        <w:autoSpaceDN w:val="0"/>
+        <w:adjustRightInd w:val="0"/>
+        <w:rPr>
+          <w:rFonts w:ascii="Courier" w:hAnsi="Courier" w:cs="Inconsolata"/>
+          <w:noProof/>
+          <w:color w:val="007400"/>
+          <w:sz w:val="14"/>
+          <w:szCs w:val="30"/>
+        </w:rPr>
+      </w:pPr>
+      <w:r>
+        <w:rPr>
+          <w:rFonts w:ascii="Courier" w:hAnsi="Courier" w:cs="Inconsolata"/>
+          <w:noProof/>
+          <w:color w:val="007400"/>
+          <w:sz w:val="14"/>
+          <w:szCs w:val="30"/>
+        </w:rPr>
+        <w:t xml:space="preserve">// You should have received a copy of the GNU General Public License along with this program.  If </w:t>
+      </w:r>
+    </w:p>
+    <w:p>
+      <w:pPr>
+        <w:widowControl w:val="0"/>
+        <w:autoSpaceDE w:val="0"/>
+        <w:autoSpaceDN w:val="0"/>
+        <w:adjustRightInd w:val="0"/>
+        <w:rPr>
+          <w:rFonts w:ascii="Courier" w:hAnsi="Courier" w:cs="Inconsolata"/>
+          <w:noProof/>
+          <w:color w:val="007400"/>
+          <w:sz w:val="14"/>
+          <w:szCs w:val="30"/>
+        </w:rPr>
+      </w:pPr>
+      <w:r>
+        <w:rPr>
+          <w:rFonts w:ascii="Courier" w:hAnsi="Courier" w:cs="Inconsolata"/>
+          <w:noProof/>
+          <w:color w:val="007400"/>
+          <w:sz w:val="14"/>
+          <w:szCs w:val="30"/>
+        </w:rPr>
+        <w:t>// not, see &lt;</w:t>
+      </w:r>
+      <w:r>
+        <w:rPr>
+          <w:rFonts w:ascii="Courier" w:hAnsi="Courier" w:cs="Inconsolata"/>
+          <w:noProof/>
+          <w:color w:val="0000FF"/>
+          <w:sz w:val="14"/>
+          <w:szCs w:val="30"/>
+        </w:rPr>
+        <w:t>http://www.gnu.org/licenses/</w:t>
+      </w:r>
+      <w:r>
+        <w:rPr>
+          <w:rFonts w:ascii="Courier" w:hAnsi="Courier" w:cs="Inconsolata"/>
+          <w:noProof/>
+          <w:color w:val="007400"/>
+          <w:sz w:val="14"/>
+          <w:szCs w:val="30"/>
+        </w:rPr>
+        <w:t>&gt;.</w:t>
+      </w:r>
+    </w:p>
+    <w:p>
+      <w:pPr>
+        <w:widowControl w:val="0"/>
+        <w:autoSpaceDE w:val="0"/>
+        <w:autoSpaceDN w:val="0"/>
+        <w:adjustRightInd w:val="0"/>
+        <w:rPr>
+          <w:rFonts w:ascii="Courier" w:hAnsi="Courier" w:cs="Inconsolata"/>
+          <w:noProof/>
+          <w:color w:val="007400"/>
+          <w:sz w:val="14"/>
+          <w:szCs w:val="30"/>
+        </w:rPr>
+      </w:pPr>
+    </w:p>
+    <w:p>
+      <w:pPr>
+        <w:widowControl w:val="0"/>
+        <w:autoSpaceDE w:val="0"/>
+        <w:autoSpaceDN w:val="0"/>
+        <w:adjustRightInd w:val="0"/>
+        <w:rPr>
+          <w:rFonts w:ascii="Courier" w:hAnsi="Courier" w:cs="Inconsolata"/>
+          <w:noProof/>
+          <w:color w:val="007400"/>
+          <w:sz w:val="14"/>
+          <w:szCs w:val="30"/>
+        </w:rPr>
+      </w:pPr>
+      <w:r>
+        <w:rPr>
+          <w:rFonts w:ascii="Courier" w:hAnsi="Courier" w:cs="Inconsolata"/>
+          <w:noProof/>
+          <w:color w:val="007400"/>
+          <w:sz w:val="14"/>
+          <w:szCs w:val="30"/>
+        </w:rPr>
+        <w:t>/// \file</w:t>
+      </w:r>
+    </w:p>
+    <w:p>
+      <w:pPr>
+        <w:widowControl w:val="0"/>
+        <w:autoSpaceDE w:val="0"/>
+        <w:autoSpaceDN w:val="0"/>
+        <w:adjustRightInd w:val="0"/>
+        <w:rPr>
+          <w:rFonts w:ascii="Courier" w:hAnsi="Courier" w:cs="Inconsolata"/>
+          <w:noProof/>
+          <w:color w:val="007400"/>
+          <w:sz w:val="14"/>
+          <w:szCs w:val="30"/>
+        </w:rPr>
+      </w:pPr>
+      <w:r>
+        <w:rPr>
+          <w:rFonts w:ascii="Courier" w:hAnsi="Courier" w:cs="Inconsolata"/>
+          <w:noProof/>
+          <w:color w:val="007400"/>
+          <w:sz w:val="14"/>
+          <w:szCs w:val="30"/>
+        </w:rPr>
+        <w:t xml:space="preserve">/// \brief </w:t>
+      </w:r>
+      <w:r>
+        <w:rPr>
+          <w:rFonts w:ascii="Courier" w:hAnsi="Courier" w:cs="Inconsolata"/>
+          <w:noProof/>
+          <w:color w:val="007400"/>
+          <w:sz w:val="14"/>
+          <w:szCs w:val="30"/>
+        </w:rPr>
+        <w:t>Source for the CodingStyle class.</w:t>
+      </w:r>
+    </w:p>
+    <w:p>
+      <w:pPr>
+        <w:widowControl w:val="0"/>
+        <w:autoSpaceDE w:val="0"/>
+        <w:autoSpaceDN w:val="0"/>
+        <w:adjustRightInd w:val="0"/>
+        <w:rPr>
+          <w:rFonts w:ascii="Courier" w:hAnsi="Courier" w:cs="Inconsolata"/>
+          <w:noProof/>
+          <w:color w:val="007400"/>
           <w:sz w:val="14"/>
           <w:szCs w:val="30"/>
         </w:rPr>
@@ -12598,6 +13903,7 @@
           <w:sz w:val="14"/>
           <w:szCs w:val="30"/>
         </w:rPr>
+        <w:lastRenderedPageBreak/>
         <w:tab/>
       </w:r>
       <w:r>
@@ -12954,7 +14260,8 @@
     </w:p>
     <w:sectPr>
       <w:pgSz w:w="12240" w:h="15840"/>
-      <w:pgMar w:top="1440" w:right="1800" w:bottom="1440" w:left="1800" w:gutter="0"/>
+      <w:pgMar w:top="1440" w:right="1800" w:bottom="1440" w:left="1800" w:header="720" w:footer="720" w:gutter="0"/>
+      <w:cols w:space="720"/>
       <w:noEndnote/>
     </w:sectPr>
   </w:body>
@@ -12962,7 +14269,7 @@
 </file>
 
 <file path=word/numbering.xml><?xml version="1.0" encoding="utf-8"?>
-<w:numbering xmlns:mo="http://schemas.microsoft.com/office/mac/office/2008/main" xmlns:ve="http://schemas.openxmlformats.org/markup-compatibility/2006" xmlns:mv="urn:schemas-microsoft-com:mac:vml" xmlns:o="urn:schemas-microsoft-com:office:office" xmlns:r="http://schemas.openxmlformats.org/officeDocument/2006/relationships" xmlns:m="http://schemas.openxmlformats.org/officeDocument/2006/math" xmlns:v="urn:schemas-microsoft-com:vml" xmlns:wp="http://schemas.openxmlformats.org/drawingml/2006/wordprocessingDrawing" xmlns:w10="urn:schemas-microsoft-com:office:word" xmlns:w="http://schemas.openxmlformats.org/wordprocessingml/2006/main" xmlns:wne="http://schemas.microsoft.com/office/word/2006/wordml">
+<w:numbering xmlns:wpc="http://schemas.microsoft.com/office/word/2010/wordprocessingCanvas" xmlns:mo="http://schemas.microsoft.com/office/mac/office/2008/main" xmlns:mc="http://schemas.openxmlformats.org/markup-compatibility/2006" xmlns:mv="urn:schemas-microsoft-com:mac:vml" xmlns:o="urn:schemas-microsoft-com:office:office" xmlns:r="http://schemas.openxmlformats.org/officeDocument/2006/relationships" xmlns:m="http://schemas.openxmlformats.org/officeDocument/2006/math" xmlns:v="urn:schemas-microsoft-com:vml" xmlns:wp14="http://schemas.microsoft.com/office/word/2010/wordprocessingDrawing" xmlns:wp="http://schemas.openxmlformats.org/drawingml/2006/wordprocessingDrawing" xmlns:w10="urn:schemas-microsoft-com:office:word" xmlns:w="http://schemas.openxmlformats.org/wordprocessingml/2006/main" xmlns:w14="http://schemas.microsoft.com/office/word/2010/wordml" xmlns:wpg="http://schemas.microsoft.com/office/word/2010/wordprocessingGroup" xmlns:wpi="http://schemas.microsoft.com/office/word/2010/wordprocessingInk" xmlns:wne="http://schemas.microsoft.com/office/word/2006/wordml" xmlns:wps="http://schemas.microsoft.com/office/word/2010/wordprocessingShape" mc:Ignorable="w14 wp14">
   <w:abstractNum w:abstractNumId="0">
     <w:nsid w:val="FFFFFF1D"/>
     <w:multiLevelType w:val="multilevel"/>
@@ -13951,7 +15258,7 @@
 </file>
 
 <file path=word/styles.xml><?xml version="1.0" encoding="utf-8"?>
-<w:styles xmlns:r="http://schemas.openxmlformats.org/officeDocument/2006/relationships" xmlns:w="http://schemas.openxmlformats.org/wordprocessingml/2006/main">
+<w:styles xmlns:mc="http://schemas.openxmlformats.org/markup-compatibility/2006" xmlns:r="http://schemas.openxmlformats.org/officeDocument/2006/relationships" xmlns:w="http://schemas.openxmlformats.org/wordprocessingml/2006/main" xmlns:w14="http://schemas.microsoft.com/office/word/2010/wordml" mc:Ignorable="w14">
   <w:docDefaults>
     <w:rPrDefault>
       <w:rPr>
@@ -14185,14 +15492,15 @@
   </w:style>
   <w:style w:type="character" w:default="1" w:styleId="DefaultParagraphFont">
     <w:name w:val="Default Paragraph Font"/>
+    <w:uiPriority w:val="1"/>
     <w:semiHidden/>
     <w:unhideWhenUsed/>
   </w:style>
   <w:style w:type="table" w:default="1" w:styleId="TableNormal">
     <w:name w:val="Normal Table"/>
+    <w:uiPriority w:val="99"/>
     <w:semiHidden/>
     <w:unhideWhenUsed/>
-    <w:qFormat/>
     <w:tblPr>
       <w:tblInd w:w="0" w:type="dxa"/>
       <w:tblCellMar>
@@ -14205,6 +15513,7 @@
   </w:style>
   <w:style w:type="numbering" w:default="1" w:styleId="NoList">
     <w:name w:val="No List"/>
+    <w:uiPriority w:val="99"/>
     <w:semiHidden/>
     <w:unhideWhenUsed/>
   </w:style>
@@ -14391,6 +15700,214 @@
       <w:sz w:val="20"/>
       <w:szCs w:val="20"/>
     </w:rPr>
+  </w:style>
+  <w:style w:type="paragraph" w:styleId="BalloonText">
+    <w:name w:val="Balloon Text"/>
+    <w:basedOn w:val="Normal"/>
+    <w:link w:val="BalloonTextChar"/>
+    <w:rsid w:val="00F46AE8"/>
+    <w:rPr>
+      <w:rFonts w:ascii="Lucida Grande" w:hAnsi="Lucida Grande"/>
+      <w:sz w:val="18"/>
+      <w:szCs w:val="18"/>
+    </w:rPr>
+  </w:style>
+  <w:style w:type="character" w:customStyle="1" w:styleId="BalloonTextChar">
+    <w:name w:val="Balloon Text Char"/>
+    <w:basedOn w:val="DefaultParagraphFont"/>
+    <w:link w:val="BalloonText"/>
+    <w:rsid w:val="00F46AE8"/>
+    <w:rPr>
+      <w:rFonts w:ascii="Lucida Grande" w:hAnsi="Lucida Grande"/>
+      <w:sz w:val="18"/>
+      <w:szCs w:val="18"/>
+    </w:rPr>
+  </w:style>
+</w:styles>
+</file>
+
+<file path=word/stylesWithEffects.xml><?xml version="1.0" encoding="utf-8"?>
+<w:styles xmlns:wpc="http://schemas.microsoft.com/office/word/2010/wordprocessingCanvas" xmlns:mo="http://schemas.microsoft.com/office/mac/office/2008/main" xmlns:mc="http://schemas.openxmlformats.org/markup-compatibility/2006" xmlns:mv="urn:schemas-microsoft-com:mac:vml" xmlns:o="urn:schemas-microsoft-com:office:office" xmlns:r="http://schemas.openxmlformats.org/officeDocument/2006/relationships" xmlns:m="http://schemas.openxmlformats.org/officeDocument/2006/math" xmlns:v="urn:schemas-microsoft-com:vml" xmlns:wp14="http://schemas.microsoft.com/office/word/2010/wordprocessingDrawing" xmlns:wp="http://schemas.openxmlformats.org/drawingml/2006/wordprocessingDrawing" xmlns:w10="urn:schemas-microsoft-com:office:word" xmlns:w="http://schemas.openxmlformats.org/wordprocessingml/2006/main" xmlns:w14="http://schemas.microsoft.com/office/word/2010/wordml" xmlns:wpg="http://schemas.microsoft.com/office/word/2010/wordprocessingGroup" xmlns:wpi="http://schemas.microsoft.com/office/word/2010/wordprocessingInk" xmlns:wne="http://schemas.microsoft.com/office/word/2006/wordml" xmlns:wps="http://schemas.microsoft.com/office/word/2010/wordprocessingShape" mc:Ignorable="w14 wp14">
+  <w:docDefaults>
+    <w:rPrDefault>
+      <w:rPr>
+        <w:rFonts w:asciiTheme="minorHAnsi" w:eastAsiaTheme="minorEastAsia" w:hAnsiTheme="minorHAnsi" w:cstheme="minorBidi"/>
+        <w:sz w:val="24"/>
+        <w:szCs w:val="24"/>
+        <w:lang w:val="en-US" w:eastAsia="ja-JP" w:bidi="ar-SA"/>
+      </w:rPr>
+    </w:rPrDefault>
+    <w:pPrDefault/>
+  </w:docDefaults>
+  <w:latentStyles w:defLockedState="0" w:defUIPriority="99" w:defSemiHidden="1" w:defUnhideWhenUsed="1" w:defQFormat="0" w:count="276">
+    <w:lsdException w:name="Normal" w:semiHidden="0" w:uiPriority="0" w:unhideWhenUsed="0" w:qFormat="1"/>
+    <w:lsdException w:name="heading 1" w:semiHidden="0" w:uiPriority="9" w:unhideWhenUsed="0" w:qFormat="1"/>
+    <w:lsdException w:name="heading 2" w:uiPriority="9" w:qFormat="1"/>
+    <w:lsdException w:name="heading 3" w:uiPriority="9" w:qFormat="1"/>
+    <w:lsdException w:name="heading 4" w:uiPriority="9" w:qFormat="1"/>
+    <w:lsdException w:name="heading 5" w:uiPriority="9" w:qFormat="1"/>
+    <w:lsdException w:name="heading 6" w:uiPriority="9" w:qFormat="1"/>
+    <w:lsdException w:name="heading 7" w:uiPriority="9" w:qFormat="1"/>
+    <w:lsdException w:name="heading 8" w:uiPriority="9" w:qFormat="1"/>
+    <w:lsdException w:name="heading 9" w:uiPriority="9" w:qFormat="1"/>
+    <w:lsdException w:name="toc 1" w:uiPriority="39"/>
+    <w:lsdException w:name="toc 2" w:uiPriority="39"/>
+    <w:lsdException w:name="toc 3" w:uiPriority="39"/>
+    <w:lsdException w:name="toc 4" w:uiPriority="39"/>
+    <w:lsdException w:name="toc 5" w:uiPriority="39"/>
+    <w:lsdException w:name="toc 6" w:uiPriority="39"/>
+    <w:lsdException w:name="toc 7" w:uiPriority="39"/>
+    <w:lsdException w:name="toc 8" w:uiPriority="39"/>
+    <w:lsdException w:name="toc 9" w:uiPriority="39"/>
+    <w:lsdException w:name="caption" w:uiPriority="35" w:qFormat="1"/>
+    <w:lsdException w:name="Title" w:semiHidden="0" w:uiPriority="10" w:unhideWhenUsed="0" w:qFormat="1"/>
+    <w:lsdException w:name="Default Paragraph Font" w:uiPriority="1"/>
+    <w:lsdException w:name="Subtitle" w:semiHidden="0" w:uiPriority="11" w:unhideWhenUsed="0" w:qFormat="1"/>
+    <w:lsdException w:name="Strong" w:semiHidden="0" w:uiPriority="22" w:unhideWhenUsed="0" w:qFormat="1"/>
+    <w:lsdException w:name="Emphasis" w:semiHidden="0" w:uiPriority="20" w:unhideWhenUsed="0" w:qFormat="1"/>
+    <w:lsdException w:name="Table Grid" w:semiHidden="0" w:uiPriority="59" w:unhideWhenUsed="0"/>
+    <w:lsdException w:name="Placeholder Text" w:unhideWhenUsed="0"/>
+    <w:lsdException w:name="No Spacing" w:semiHidden="0" w:uiPriority="1" w:unhideWhenUsed="0" w:qFormat="1"/>
+    <w:lsdException w:name="Light Shading" w:semiHidden="0" w:uiPriority="60" w:unhideWhenUsed="0"/>
+    <w:lsdException w:name="Light List" w:semiHidden="0" w:uiPriority="61" w:unhideWhenUsed="0"/>
+    <w:lsdException w:name="Light Grid" w:semiHidden="0" w:uiPriority="62" w:unhideWhenUsed="0"/>
+    <w:lsdException w:name="Medium Shading 1" w:semiHidden="0" w:uiPriority="63" w:unhideWhenUsed="0"/>
+    <w:lsdException w:name="Medium Shading 2" w:semiHidden="0" w:uiPriority="64" w:unhideWhenUsed="0"/>
+    <w:lsdException w:name="Medium List 1" w:semiHidden="0" w:uiPriority="65" w:unhideWhenUsed="0"/>
+    <w:lsdException w:name="Medium List 2" w:semiHidden="0" w:uiPriority="66" w:unhideWhenUsed="0"/>
+    <w:lsdException w:name="Medium Grid 1" w:semiHidden="0" w:uiPriority="67" w:unhideWhenUsed="0"/>
+    <w:lsdException w:name="Medium Grid 2" w:semiHidden="0" w:uiPriority="68" w:unhideWhenUsed="0"/>
+    <w:lsdException w:name="Medium Grid 3" w:semiHidden="0" w:uiPriority="69" w:unhideWhenUsed="0"/>
+    <w:lsdException w:name="Dark List" w:semiHidden="0" w:uiPriority="70" w:unhideWhenUsed="0"/>
+    <w:lsdException w:name="Colorful Shading" w:semiHidden="0" w:uiPriority="71" w:unhideWhenUsed="0"/>
+    <w:lsdException w:name="Colorful List" w:semiHidden="0" w:uiPriority="72" w:unhideWhenUsed="0"/>
+    <w:lsdException w:name="Colorful Grid" w:semiHidden="0" w:uiPriority="73" w:unhideWhenUsed="0"/>
+    <w:lsdException w:name="Light Shading Accent 1" w:semiHidden="0" w:uiPriority="60" w:unhideWhenUsed="0"/>
+    <w:lsdException w:name="Light List Accent 1" w:semiHidden="0" w:uiPriority="61" w:unhideWhenUsed="0"/>
+    <w:lsdException w:name="Light Grid Accent 1" w:semiHidden="0" w:uiPriority="62" w:unhideWhenUsed="0"/>
+    <w:lsdException w:name="Medium Shading 1 Accent 1" w:semiHidden="0" w:uiPriority="63" w:unhideWhenUsed="0"/>
+    <w:lsdException w:name="Medium Shading 2 Accent 1" w:semiHidden="0" w:uiPriority="64" w:unhideWhenUsed="0"/>
+    <w:lsdException w:name="Medium List 1 Accent 1" w:semiHidden="0" w:uiPriority="65" w:unhideWhenUsed="0"/>
+    <w:lsdException w:name="Revision" w:unhideWhenUsed="0"/>
+    <w:lsdException w:name="List Paragraph" w:semiHidden="0" w:uiPriority="34" w:unhideWhenUsed="0" w:qFormat="1"/>
+    <w:lsdException w:name="Quote" w:semiHidden="0" w:uiPriority="29" w:unhideWhenUsed="0" w:qFormat="1"/>
+    <w:lsdException w:name="Intense Quote" w:semiHidden="0" w:uiPriority="30" w:unhideWhenUsed="0" w:qFormat="1"/>
+    <w:lsdException w:name="Medium List 2 Accent 1" w:semiHidden="0" w:uiPriority="66" w:unhideWhenUsed="0"/>
+    <w:lsdException w:name="Medium Grid 1 Accent 1" w:semiHidden="0" w:uiPriority="67" w:unhideWhenUsed="0"/>
+    <w:lsdException w:name="Medium Grid 2 Accent 1" w:semiHidden="0" w:uiPriority="68" w:unhideWhenUsed="0"/>
+    <w:lsdException w:name="Medium Grid 3 Accent 1" w:semiHidden="0" w:uiPriority="69" w:unhideWhenUsed="0"/>
+    <w:lsdException w:name="Dark List Accent 1" w:semiHidden="0" w:uiPriority="70" w:unhideWhenUsed="0"/>
+    <w:lsdException w:name="Colorful Shading Accent 1" w:semiHidden="0" w:uiPriority="71" w:unhideWhenUsed="0"/>
+    <w:lsdException w:name="Colorful List Accent 1" w:semiHidden="0" w:uiPriority="72" w:unhideWhenUsed="0"/>
+    <w:lsdException w:name="Colorful Grid Accent 1" w:semiHidden="0" w:uiPriority="73" w:unhideWhenUsed="0"/>
+    <w:lsdException w:name="Light Shading Accent 2" w:semiHidden="0" w:uiPriority="60" w:unhideWhenUsed="0"/>
+    <w:lsdException w:name="Light List Accent 2" w:semiHidden="0" w:uiPriority="61" w:unhideWhenUsed="0"/>
+    <w:lsdException w:name="Light Grid Accent 2" w:semiHidden="0" w:uiPriority="62" w:unhideWhenUsed="0"/>
+    <w:lsdException w:name="Medium Shading 1 Accent 2" w:semiHidden="0" w:uiPriority="63" w:unhideWhenUsed="0"/>
+    <w:lsdException w:name="Medium Shading 2 Accent 2" w:semiHidden="0" w:uiPriority="64" w:unhideWhenUsed="0"/>
+    <w:lsdException w:name="Medium List 1 Accent 2" w:semiHidden="0" w:uiPriority="65" w:unhideWhenUsed="0"/>
+    <w:lsdException w:name="Medium List 2 Accent 2" w:semiHidden="0" w:uiPriority="66" w:unhideWhenUsed="0"/>
+    <w:lsdException w:name="Medium Grid 1 Accent 2" w:semiHidden="0" w:uiPriority="67" w:unhideWhenUsed="0"/>
+    <w:lsdException w:name="Medium Grid 2 Accent 2" w:semiHidden="0" w:uiPriority="68" w:unhideWhenUsed="0"/>
+    <w:lsdException w:name="Medium Grid 3 Accent 2" w:semiHidden="0" w:uiPriority="69" w:unhideWhenUsed="0"/>
+    <w:lsdException w:name="Dark List Accent 2" w:semiHidden="0" w:uiPriority="70" w:unhideWhenUsed="0"/>
+    <w:lsdException w:name="Colorful Shading Accent 2" w:semiHidden="0" w:uiPriority="71" w:unhideWhenUsed="0"/>
+    <w:lsdException w:name="Colorful List Accent 2" w:semiHidden="0" w:uiPriority="72" w:unhideWhenUsed="0"/>
+    <w:lsdException w:name="Colorful Grid Accent 2" w:semiHidden="0" w:uiPriority="73" w:unhideWhenUsed="0"/>
+    <w:lsdException w:name="Light Shading Accent 3" w:semiHidden="0" w:uiPriority="60" w:unhideWhenUsed="0"/>
+    <w:lsdException w:name="Light List Accent 3" w:semiHidden="0" w:uiPriority="61" w:unhideWhenUsed="0"/>
+    <w:lsdException w:name="Light Grid Accent 3" w:semiHidden="0" w:uiPriority="62" w:unhideWhenUsed="0"/>
+    <w:lsdException w:name="Medium Shading 1 Accent 3" w:semiHidden="0" w:uiPriority="63" w:unhideWhenUsed="0"/>
+    <w:lsdException w:name="Medium Shading 2 Accent 3" w:semiHidden="0" w:uiPriority="64" w:unhideWhenUsed="0"/>
+    <w:lsdException w:name="Medium List 1 Accent 3" w:semiHidden="0" w:uiPriority="65" w:unhideWhenUsed="0"/>
+    <w:lsdException w:name="Medium List 2 Accent 3" w:semiHidden="0" w:uiPriority="66" w:unhideWhenUsed="0"/>
+    <w:lsdException w:name="Medium Grid 1 Accent 3" w:semiHidden="0" w:uiPriority="67" w:unhideWhenUsed="0"/>
+    <w:lsdException w:name="Medium Grid 2 Accent 3" w:semiHidden="0" w:uiPriority="68" w:unhideWhenUsed="0"/>
+    <w:lsdException w:name="Medium Grid 3 Accent 3" w:semiHidden="0" w:uiPriority="69" w:unhideWhenUsed="0"/>
+    <w:lsdException w:name="Dark List Accent 3" w:semiHidden="0" w:uiPriority="70" w:unhideWhenUsed="0"/>
+    <w:lsdException w:name="Colorful Shading Accent 3" w:semiHidden="0" w:uiPriority="71" w:unhideWhenUsed="0"/>
+    <w:lsdException w:name="Colorful List Accent 3" w:semiHidden="0" w:uiPriority="72" w:unhideWhenUsed="0"/>
+    <w:lsdException w:name="Colorful Grid Accent 3" w:semiHidden="0" w:uiPriority="73" w:unhideWhenUsed="0"/>
+    <w:lsdException w:name="Light Shading Accent 4" w:semiHidden="0" w:uiPriority="60" w:unhideWhenUsed="0"/>
+    <w:lsdException w:name="Light List Accent 4" w:semiHidden="0" w:uiPriority="61" w:unhideWhenUsed="0"/>
+    <w:lsdException w:name="Light Grid Accent 4" w:semiHidden="0" w:uiPriority="62" w:unhideWhenUsed="0"/>
+    <w:lsdException w:name="Medium Shading 1 Accent 4" w:semiHidden="0" w:uiPriority="63" w:unhideWhenUsed="0"/>
+    <w:lsdException w:name="Medium Shading 2 Accent 4" w:semiHidden="0" w:uiPriority="64" w:unhideWhenUsed="0"/>
+    <w:lsdException w:name="Medium List 1 Accent 4" w:semiHidden="0" w:uiPriority="65" w:unhideWhenUsed="0"/>
+    <w:lsdException w:name="Medium List 2 Accent 4" w:semiHidden="0" w:uiPriority="66" w:unhideWhenUsed="0"/>
+    <w:lsdException w:name="Medium Grid 1 Accent 4" w:semiHidden="0" w:uiPriority="67" w:unhideWhenUsed="0"/>
+    <w:lsdException w:name="Medium Grid 2 Accent 4" w:semiHidden="0" w:uiPriority="68" w:unhideWhenUsed="0"/>
+    <w:lsdException w:name="Medium Grid 3 Accent 4" w:semiHidden="0" w:uiPriority="69" w:unhideWhenUsed="0"/>
+    <w:lsdException w:name="Dark List Accent 4" w:semiHidden="0" w:uiPriority="70" w:unhideWhenUsed="0"/>
+    <w:lsdException w:name="Colorful Shading Accent 4" w:semiHidden="0" w:uiPriority="71" w:unhideWhenUsed="0"/>
+    <w:lsdException w:name="Colorful List Accent 4" w:semiHidden="0" w:uiPriority="72" w:unhideWhenUsed="0"/>
+    <w:lsdException w:name="Colorful Grid Accent 4" w:semiHidden="0" w:uiPriority="73" w:unhideWhenUsed="0"/>
+    <w:lsdException w:name="Light Shading Accent 5" w:semiHidden="0" w:uiPriority="60" w:unhideWhenUsed="0"/>
+    <w:lsdException w:name="Light List Accent 5" w:semiHidden="0" w:uiPriority="61" w:unhideWhenUsed="0"/>
+    <w:lsdException w:name="Light Grid Accent 5" w:semiHidden="0" w:uiPriority="62" w:unhideWhenUsed="0"/>
+    <w:lsdException w:name="Medium Shading 1 Accent 5" w:semiHidden="0" w:uiPriority="63" w:unhideWhenUsed="0"/>
+    <w:lsdException w:name="Medium Shading 2 Accent 5" w:semiHidden="0" w:uiPriority="64" w:unhideWhenUsed="0"/>
+    <w:lsdException w:name="Medium List 1 Accent 5" w:semiHidden="0" w:uiPriority="65" w:unhideWhenUsed="0"/>
+    <w:lsdException w:name="Medium List 2 Accent 5" w:semiHidden="0" w:uiPriority="66" w:unhideWhenUsed="0"/>
+    <w:lsdException w:name="Medium Grid 1 Accent 5" w:semiHidden="0" w:uiPriority="67" w:unhideWhenUsed="0"/>
+    <w:lsdException w:name="Medium Grid 2 Accent 5" w:semiHidden="0" w:uiPriority="68" w:unhideWhenUsed="0"/>
+    <w:lsdException w:name="Medium Grid 3 Accent 5" w:semiHidden="0" w:uiPriority="69" w:unhideWhenUsed="0"/>
+    <w:lsdException w:name="Dark List Accent 5" w:semiHidden="0" w:uiPriority="70" w:unhideWhenUsed="0"/>
+    <w:lsdException w:name="Colorful Shading Accent 5" w:semiHidden="0" w:uiPriority="71" w:unhideWhenUsed="0"/>
+    <w:lsdException w:name="Colorful List Accent 5" w:semiHidden="0" w:uiPriority="72" w:unhideWhenUsed="0"/>
+    <w:lsdException w:name="Colorful Grid Accent 5" w:semiHidden="0" w:uiPriority="73" w:unhideWhenUsed="0"/>
+    <w:lsdException w:name="Light Shading Accent 6" w:semiHidden="0" w:uiPriority="60" w:unhideWhenUsed="0"/>
+    <w:lsdException w:name="Light List Accent 6" w:semiHidden="0" w:uiPriority="61" w:unhideWhenUsed="0"/>
+    <w:lsdException w:name="Light Grid Accent 6" w:semiHidden="0" w:uiPriority="62" w:unhideWhenUsed="0"/>
+    <w:lsdException w:name="Medium Shading 1 Accent 6" w:semiHidden="0" w:uiPriority="63" w:unhideWhenUsed="0"/>
+    <w:lsdException w:name="Medium Shading 2 Accent 6" w:semiHidden="0" w:uiPriority="64" w:unhideWhenUsed="0"/>
+    <w:lsdException w:name="Medium List 1 Accent 6" w:semiHidden="0" w:uiPriority="65" w:unhideWhenUsed="0"/>
+    <w:lsdException w:name="Medium List 2 Accent 6" w:semiHidden="0" w:uiPriority="66" w:unhideWhenUsed="0"/>
+    <w:lsdException w:name="Medium Grid 1 Accent 6" w:semiHidden="0" w:uiPriority="67" w:unhideWhenUsed="0"/>
+    <w:lsdException w:name="Medium Grid 2 Accent 6" w:semiHidden="0" w:uiPriority="68" w:unhideWhenUsed="0"/>
+    <w:lsdException w:name="Medium Grid 3 Accent 6" w:semiHidden="0" w:uiPriority="69" w:unhideWhenUsed="0"/>
+    <w:lsdException w:name="Dark List Accent 6" w:semiHidden="0" w:uiPriority="70" w:unhideWhenUsed="0"/>
+    <w:lsdException w:name="Colorful Shading Accent 6" w:semiHidden="0" w:uiPriority="71" w:unhideWhenUsed="0"/>
+    <w:lsdException w:name="Colorful List Accent 6" w:semiHidden="0" w:uiPriority="72" w:unhideWhenUsed="0"/>
+    <w:lsdException w:name="Colorful Grid Accent 6" w:semiHidden="0" w:uiPriority="73" w:unhideWhenUsed="0"/>
+    <w:lsdException w:name="Subtle Emphasis" w:semiHidden="0" w:uiPriority="19" w:unhideWhenUsed="0" w:qFormat="1"/>
+    <w:lsdException w:name="Intense Emphasis" w:semiHidden="0" w:uiPriority="21" w:unhideWhenUsed="0" w:qFormat="1"/>
+    <w:lsdException w:name="Subtle Reference" w:semiHidden="0" w:uiPriority="31" w:unhideWhenUsed="0" w:qFormat="1"/>
+    <w:lsdException w:name="Intense Reference" w:semiHidden="0" w:uiPriority="32" w:unhideWhenUsed="0" w:qFormat="1"/>
+    <w:lsdException w:name="Book Title" w:semiHidden="0" w:uiPriority="33" w:unhideWhenUsed="0" w:qFormat="1"/>
+    <w:lsdException w:name="Bibliography" w:uiPriority="37"/>
+    <w:lsdException w:name="TOC Heading" w:uiPriority="39" w:qFormat="1"/>
+  </w:latentStyles>
+  <w:style w:type="paragraph" w:default="1" w:styleId="Normal">
+    <w:name w:val="Normal"/>
+    <w:qFormat/>
+  </w:style>
+  <w:style w:type="character" w:default="1" w:styleId="DefaultParagraphFont">
+    <w:name w:val="Default Paragraph Font"/>
+    <w:uiPriority w:val="1"/>
+    <w:semiHidden/>
+    <w:unhideWhenUsed/>
+  </w:style>
+  <w:style w:type="table" w:default="1" w:styleId="TableNormal">
+    <w:name w:val="Normal Table"/>
+    <w:uiPriority w:val="99"/>
+    <w:semiHidden/>
+    <w:unhideWhenUsed/>
+    <w:tblPr>
+      <w:tblInd w:w="0" w:type="dxa"/>
+      <w:tblCellMar>
+        <w:top w:w="0" w:type="dxa"/>
+        <w:left w:w="108" w:type="dxa"/>
+        <w:bottom w:w="0" w:type="dxa"/>
+        <w:right w:w="108" w:type="dxa"/>
+      </w:tblCellMar>
+    </w:tblPr>
+  </w:style>
+  <w:style w:type="numbering" w:default="1" w:styleId="NoList">
+    <w:name w:val="No List"/>
+    <w:uiPriority w:val="99"/>
+    <w:semiHidden/>
+    <w:unhideWhenUsed/>
   </w:style>
 </w:styles>
 </file>

</xml_diff>